<commit_message>
section 1: course introduction
</commit_message>
<xml_diff>
--- a/SLIDES.docx
+++ b/SLIDES.docx
@@ -19,6 +19,14 @@
         </w:rPr>
         <w:t>SLIDES</w:t>
       </w:r>
+      <w:r>
+        <w:rPr>
+          <w:b/>
+          <w:bCs/>
+          <w:lang w:val="en-US"/>
+        </w:rPr>
+        <w:t xml:space="preserve"> </w:t>
+      </w:r>
     </w:p>
     <w:p>
       <w:pPr>
@@ -47,6 +55,663 @@
         </w:rPr>
         <w:t>Section 1: Course Introduction</w:t>
       </w:r>
+    </w:p>
+    <w:p>
+      <w:pPr>
+        <w:jc w:val="both"/>
+        <w:rPr>
+          <w:b/>
+          <w:bCs/>
+          <w:lang w:val="en-US"/>
+        </w:rPr>
+      </w:pPr>
+      <w:r>
+        <w:rPr>
+          <w:b/>
+          <w:bCs/>
+          <w:noProof/>
+          <w:lang w:val="en-US"/>
+        </w:rPr>
+        <w:drawing>
+          <wp:inline distT="0" distB="0" distL="0" distR="0" wp14:anchorId="4ACE240A" wp14:editId="405B4420">
+            <wp:extent cx="5935980" cy="3291840"/>
+            <wp:effectExtent l="0" t="0" r="7620" b="3810"/>
+            <wp:docPr id="112764661" name="Рисунок 2"/>
+            <wp:cNvGraphicFramePr>
+              <a:graphicFrameLocks xmlns:a="http://schemas.openxmlformats.org/drawingml/2006/main" noChangeAspect="1"/>
+            </wp:cNvGraphicFramePr>
+            <a:graphic xmlns:a="http://schemas.openxmlformats.org/drawingml/2006/main">
+              <a:graphicData uri="http://schemas.openxmlformats.org/drawingml/2006/picture">
+                <pic:pic xmlns:pic="http://schemas.openxmlformats.org/drawingml/2006/picture">
+                  <pic:nvPicPr>
+                    <pic:cNvPr id="0" name="Picture 2"/>
+                    <pic:cNvPicPr>
+                      <a:picLocks noChangeAspect="1" noChangeArrowheads="1"/>
+                    </pic:cNvPicPr>
+                  </pic:nvPicPr>
+                  <pic:blipFill>
+                    <a:blip r:embed="rId4">
+                      <a:extLst>
+                        <a:ext uri="{28A0092B-C50C-407E-A947-70E740481C1C}">
+                          <a14:useLocalDpi xmlns:a14="http://schemas.microsoft.com/office/drawing/2010/main" val="0"/>
+                        </a:ext>
+                      </a:extLst>
+                    </a:blip>
+                    <a:srcRect/>
+                    <a:stretch>
+                      <a:fillRect/>
+                    </a:stretch>
+                  </pic:blipFill>
+                  <pic:spPr bwMode="auto">
+                    <a:xfrm>
+                      <a:off x="0" y="0"/>
+                      <a:ext cx="5935980" cy="3291840"/>
+                    </a:xfrm>
+                    <a:prstGeom prst="rect">
+                      <a:avLst/>
+                    </a:prstGeom>
+                    <a:noFill/>
+                    <a:ln>
+                      <a:noFill/>
+                    </a:ln>
+                  </pic:spPr>
+                </pic:pic>
+              </a:graphicData>
+            </a:graphic>
+          </wp:inline>
+        </w:drawing>
+      </w:r>
+    </w:p>
+    <w:p>
+      <w:pPr>
+        <w:jc w:val="both"/>
+        <w:rPr>
+          <w:b/>
+          <w:bCs/>
+          <w:lang w:val="en-US"/>
+        </w:rPr>
+      </w:pPr>
+      <w:r>
+        <w:rPr>
+          <w:b/>
+          <w:bCs/>
+          <w:noProof/>
+          <w:lang w:val="en-US"/>
+        </w:rPr>
+        <w:drawing>
+          <wp:inline distT="0" distB="0" distL="0" distR="0" wp14:anchorId="19A3115D" wp14:editId="518CD3EC">
+            <wp:extent cx="5935980" cy="3329940"/>
+            <wp:effectExtent l="0" t="0" r="7620" b="3810"/>
+            <wp:docPr id="1749089904" name="Рисунок 3"/>
+            <wp:cNvGraphicFramePr>
+              <a:graphicFrameLocks xmlns:a="http://schemas.openxmlformats.org/drawingml/2006/main" noChangeAspect="1"/>
+            </wp:cNvGraphicFramePr>
+            <a:graphic xmlns:a="http://schemas.openxmlformats.org/drawingml/2006/main">
+              <a:graphicData uri="http://schemas.openxmlformats.org/drawingml/2006/picture">
+                <pic:pic xmlns:pic="http://schemas.openxmlformats.org/drawingml/2006/picture">
+                  <pic:nvPicPr>
+                    <pic:cNvPr id="0" name="Picture 3"/>
+                    <pic:cNvPicPr>
+                      <a:picLocks noChangeAspect="1" noChangeArrowheads="1"/>
+                    </pic:cNvPicPr>
+                  </pic:nvPicPr>
+                  <pic:blipFill>
+                    <a:blip r:embed="rId5">
+                      <a:extLst>
+                        <a:ext uri="{28A0092B-C50C-407E-A947-70E740481C1C}">
+                          <a14:useLocalDpi xmlns:a14="http://schemas.microsoft.com/office/drawing/2010/main" val="0"/>
+                        </a:ext>
+                      </a:extLst>
+                    </a:blip>
+                    <a:srcRect/>
+                    <a:stretch>
+                      <a:fillRect/>
+                    </a:stretch>
+                  </pic:blipFill>
+                  <pic:spPr bwMode="auto">
+                    <a:xfrm>
+                      <a:off x="0" y="0"/>
+                      <a:ext cx="5935980" cy="3329940"/>
+                    </a:xfrm>
+                    <a:prstGeom prst="rect">
+                      <a:avLst/>
+                    </a:prstGeom>
+                    <a:noFill/>
+                    <a:ln>
+                      <a:noFill/>
+                    </a:ln>
+                  </pic:spPr>
+                </pic:pic>
+              </a:graphicData>
+            </a:graphic>
+          </wp:inline>
+        </w:drawing>
+      </w:r>
+    </w:p>
+    <w:p>
+      <w:pPr>
+        <w:jc w:val="both"/>
+        <w:rPr>
+          <w:b/>
+          <w:bCs/>
+          <w:lang w:val="en-US"/>
+        </w:rPr>
+      </w:pPr>
+      <w:r>
+        <w:rPr>
+          <w:b/>
+          <w:bCs/>
+          <w:noProof/>
+          <w:lang w:val="en-US"/>
+        </w:rPr>
+        <w:lastRenderedPageBreak/>
+        <w:drawing>
+          <wp:inline distT="0" distB="0" distL="0" distR="0" wp14:anchorId="3D111A60" wp14:editId="0AD52FD0">
+            <wp:extent cx="5935980" cy="3299460"/>
+            <wp:effectExtent l="0" t="0" r="7620" b="0"/>
+            <wp:docPr id="1944915107" name="Рисунок 4"/>
+            <wp:cNvGraphicFramePr>
+              <a:graphicFrameLocks xmlns:a="http://schemas.openxmlformats.org/drawingml/2006/main" noChangeAspect="1"/>
+            </wp:cNvGraphicFramePr>
+            <a:graphic xmlns:a="http://schemas.openxmlformats.org/drawingml/2006/main">
+              <a:graphicData uri="http://schemas.openxmlformats.org/drawingml/2006/picture">
+                <pic:pic xmlns:pic="http://schemas.openxmlformats.org/drawingml/2006/picture">
+                  <pic:nvPicPr>
+                    <pic:cNvPr id="0" name="Picture 4"/>
+                    <pic:cNvPicPr>
+                      <a:picLocks noChangeAspect="1" noChangeArrowheads="1"/>
+                    </pic:cNvPicPr>
+                  </pic:nvPicPr>
+                  <pic:blipFill>
+                    <a:blip r:embed="rId6">
+                      <a:extLst>
+                        <a:ext uri="{28A0092B-C50C-407E-A947-70E740481C1C}">
+                          <a14:useLocalDpi xmlns:a14="http://schemas.microsoft.com/office/drawing/2010/main" val="0"/>
+                        </a:ext>
+                      </a:extLst>
+                    </a:blip>
+                    <a:srcRect/>
+                    <a:stretch>
+                      <a:fillRect/>
+                    </a:stretch>
+                  </pic:blipFill>
+                  <pic:spPr bwMode="auto">
+                    <a:xfrm>
+                      <a:off x="0" y="0"/>
+                      <a:ext cx="5935980" cy="3299460"/>
+                    </a:xfrm>
+                    <a:prstGeom prst="rect">
+                      <a:avLst/>
+                    </a:prstGeom>
+                    <a:noFill/>
+                    <a:ln>
+                      <a:noFill/>
+                    </a:ln>
+                  </pic:spPr>
+                </pic:pic>
+              </a:graphicData>
+            </a:graphic>
+          </wp:inline>
+        </w:drawing>
+      </w:r>
+    </w:p>
+    <w:p>
+      <w:pPr>
+        <w:jc w:val="both"/>
+        <w:rPr>
+          <w:b/>
+          <w:bCs/>
+          <w:lang w:val="en-US"/>
+        </w:rPr>
+      </w:pPr>
+      <w:r>
+        <w:rPr>
+          <w:b/>
+          <w:bCs/>
+          <w:noProof/>
+          <w:lang w:val="en-US"/>
+        </w:rPr>
+        <w:drawing>
+          <wp:inline distT="0" distB="0" distL="0" distR="0" wp14:anchorId="619B5F20" wp14:editId="270F1CC6">
+            <wp:extent cx="5935980" cy="3307080"/>
+            <wp:effectExtent l="0" t="0" r="7620" b="7620"/>
+            <wp:docPr id="87941845" name="Рисунок 5"/>
+            <wp:cNvGraphicFramePr>
+              <a:graphicFrameLocks xmlns:a="http://schemas.openxmlformats.org/drawingml/2006/main" noChangeAspect="1"/>
+            </wp:cNvGraphicFramePr>
+            <a:graphic xmlns:a="http://schemas.openxmlformats.org/drawingml/2006/main">
+              <a:graphicData uri="http://schemas.openxmlformats.org/drawingml/2006/picture">
+                <pic:pic xmlns:pic="http://schemas.openxmlformats.org/drawingml/2006/picture">
+                  <pic:nvPicPr>
+                    <pic:cNvPr id="0" name="Picture 5"/>
+                    <pic:cNvPicPr>
+                      <a:picLocks noChangeAspect="1" noChangeArrowheads="1"/>
+                    </pic:cNvPicPr>
+                  </pic:nvPicPr>
+                  <pic:blipFill>
+                    <a:blip r:embed="rId7">
+                      <a:extLst>
+                        <a:ext uri="{28A0092B-C50C-407E-A947-70E740481C1C}">
+                          <a14:useLocalDpi xmlns:a14="http://schemas.microsoft.com/office/drawing/2010/main" val="0"/>
+                        </a:ext>
+                      </a:extLst>
+                    </a:blip>
+                    <a:srcRect/>
+                    <a:stretch>
+                      <a:fillRect/>
+                    </a:stretch>
+                  </pic:blipFill>
+                  <pic:spPr bwMode="auto">
+                    <a:xfrm>
+                      <a:off x="0" y="0"/>
+                      <a:ext cx="5935980" cy="3307080"/>
+                    </a:xfrm>
+                    <a:prstGeom prst="rect">
+                      <a:avLst/>
+                    </a:prstGeom>
+                    <a:noFill/>
+                    <a:ln>
+                      <a:noFill/>
+                    </a:ln>
+                  </pic:spPr>
+                </pic:pic>
+              </a:graphicData>
+            </a:graphic>
+          </wp:inline>
+        </w:drawing>
+      </w:r>
+    </w:p>
+    <w:p>
+      <w:pPr>
+        <w:jc w:val="both"/>
+        <w:rPr>
+          <w:b/>
+          <w:bCs/>
+          <w:lang w:val="en-US"/>
+        </w:rPr>
+      </w:pPr>
+    </w:p>
+    <w:p>
+      <w:pPr>
+        <w:jc w:val="both"/>
+        <w:rPr>
+          <w:b/>
+          <w:bCs/>
+          <w:lang w:val="en-US"/>
+        </w:rPr>
+      </w:pPr>
+    </w:p>
+    <w:p>
+      <w:pPr>
+        <w:jc w:val="both"/>
+        <w:rPr>
+          <w:b/>
+          <w:bCs/>
+          <w:lang w:val="en-US"/>
+        </w:rPr>
+      </w:pPr>
+    </w:p>
+    <w:p>
+      <w:pPr>
+        <w:jc w:val="both"/>
+        <w:rPr>
+          <w:b/>
+          <w:bCs/>
+          <w:lang w:val="en-US"/>
+        </w:rPr>
+      </w:pPr>
+    </w:p>
+    <w:p>
+      <w:pPr>
+        <w:jc w:val="both"/>
+        <w:rPr>
+          <w:b/>
+          <w:bCs/>
+          <w:lang w:val="en-US"/>
+        </w:rPr>
+      </w:pPr>
+    </w:p>
+    <w:p>
+      <w:pPr>
+        <w:jc w:val="both"/>
+        <w:rPr>
+          <w:b/>
+          <w:bCs/>
+          <w:lang w:val="en-US"/>
+        </w:rPr>
+      </w:pPr>
+    </w:p>
+    <w:p>
+      <w:pPr>
+        <w:jc w:val="both"/>
+        <w:rPr>
+          <w:b/>
+          <w:bCs/>
+          <w:lang w:val="en-US"/>
+        </w:rPr>
+      </w:pPr>
+    </w:p>
+    <w:p>
+      <w:pPr>
+        <w:jc w:val="both"/>
+        <w:rPr>
+          <w:b/>
+          <w:bCs/>
+          <w:lang w:val="en-US"/>
+        </w:rPr>
+      </w:pPr>
+      <w:r>
+        <w:rPr>
+          <w:b/>
+          <w:bCs/>
+          <w:lang w:val="en-US"/>
+        </w:rPr>
+        <w:t>What is React?</w:t>
+      </w:r>
+    </w:p>
+    <w:p>
+      <w:pPr>
+        <w:jc w:val="both"/>
+        <w:rPr>
+          <w:lang w:val="en-US"/>
+        </w:rPr>
+      </w:pPr>
+      <w:r>
+        <w:rPr>
+          <w:noProof/>
+          <w:lang w:val="en-US"/>
+        </w:rPr>
+        <w:drawing>
+          <wp:inline distT="0" distB="0" distL="0" distR="0" wp14:anchorId="681F63E2" wp14:editId="3D8C7766">
+            <wp:extent cx="5935980" cy="3299460"/>
+            <wp:effectExtent l="0" t="0" r="7620" b="0"/>
+            <wp:docPr id="1584082591" name="Рисунок 6"/>
+            <wp:cNvGraphicFramePr>
+              <a:graphicFrameLocks xmlns:a="http://schemas.openxmlformats.org/drawingml/2006/main" noChangeAspect="1"/>
+            </wp:cNvGraphicFramePr>
+            <a:graphic xmlns:a="http://schemas.openxmlformats.org/drawingml/2006/main">
+              <a:graphicData uri="http://schemas.openxmlformats.org/drawingml/2006/picture">
+                <pic:pic xmlns:pic="http://schemas.openxmlformats.org/drawingml/2006/picture">
+                  <pic:nvPicPr>
+                    <pic:cNvPr id="0" name="Picture 6"/>
+                    <pic:cNvPicPr>
+                      <a:picLocks noChangeAspect="1" noChangeArrowheads="1"/>
+                    </pic:cNvPicPr>
+                  </pic:nvPicPr>
+                  <pic:blipFill>
+                    <a:blip r:embed="rId8">
+                      <a:extLst>
+                        <a:ext uri="{28A0092B-C50C-407E-A947-70E740481C1C}">
+                          <a14:useLocalDpi xmlns:a14="http://schemas.microsoft.com/office/drawing/2010/main" val="0"/>
+                        </a:ext>
+                      </a:extLst>
+                    </a:blip>
+                    <a:srcRect/>
+                    <a:stretch>
+                      <a:fillRect/>
+                    </a:stretch>
+                  </pic:blipFill>
+                  <pic:spPr bwMode="auto">
+                    <a:xfrm>
+                      <a:off x="0" y="0"/>
+                      <a:ext cx="5935980" cy="3299460"/>
+                    </a:xfrm>
+                    <a:prstGeom prst="rect">
+                      <a:avLst/>
+                    </a:prstGeom>
+                    <a:noFill/>
+                    <a:ln>
+                      <a:noFill/>
+                    </a:ln>
+                  </pic:spPr>
+                </pic:pic>
+              </a:graphicData>
+            </a:graphic>
+          </wp:inline>
+        </w:drawing>
+      </w:r>
+    </w:p>
+    <w:p>
+      <w:pPr>
+        <w:jc w:val="both"/>
+        <w:rPr>
+          <w:lang w:val="en-US"/>
+        </w:rPr>
+      </w:pPr>
+      <w:r>
+        <w:rPr>
+          <w:noProof/>
+          <w:lang w:val="en-US"/>
+        </w:rPr>
+        <w:drawing>
+          <wp:inline distT="0" distB="0" distL="0" distR="0" wp14:anchorId="576737DC" wp14:editId="64219891">
+            <wp:extent cx="5940425" cy="3274695"/>
+            <wp:effectExtent l="0" t="0" r="3175" b="1905"/>
+            <wp:docPr id="1512157658" name="Рисунок 7"/>
+            <wp:cNvGraphicFramePr>
+              <a:graphicFrameLocks xmlns:a="http://schemas.openxmlformats.org/drawingml/2006/main" noChangeAspect="1"/>
+            </wp:cNvGraphicFramePr>
+            <a:graphic xmlns:a="http://schemas.openxmlformats.org/drawingml/2006/main">
+              <a:graphicData uri="http://schemas.openxmlformats.org/drawingml/2006/picture">
+                <pic:pic xmlns:pic="http://schemas.openxmlformats.org/drawingml/2006/picture">
+                  <pic:nvPicPr>
+                    <pic:cNvPr id="0" name="Picture 7"/>
+                    <pic:cNvPicPr>
+                      <a:picLocks noChangeAspect="1" noChangeArrowheads="1"/>
+                    </pic:cNvPicPr>
+                  </pic:nvPicPr>
+                  <pic:blipFill>
+                    <a:blip r:embed="rId9">
+                      <a:extLst>
+                        <a:ext uri="{28A0092B-C50C-407E-A947-70E740481C1C}">
+                          <a14:useLocalDpi xmlns:a14="http://schemas.microsoft.com/office/drawing/2010/main" val="0"/>
+                        </a:ext>
+                      </a:extLst>
+                    </a:blip>
+                    <a:srcRect/>
+                    <a:stretch>
+                      <a:fillRect/>
+                    </a:stretch>
+                  </pic:blipFill>
+                  <pic:spPr bwMode="auto">
+                    <a:xfrm>
+                      <a:off x="0" y="0"/>
+                      <a:ext cx="5940425" cy="3274695"/>
+                    </a:xfrm>
+                    <a:prstGeom prst="rect">
+                      <a:avLst/>
+                    </a:prstGeom>
+                    <a:noFill/>
+                    <a:ln>
+                      <a:noFill/>
+                    </a:ln>
+                  </pic:spPr>
+                </pic:pic>
+              </a:graphicData>
+            </a:graphic>
+          </wp:inline>
+        </w:drawing>
+      </w:r>
+    </w:p>
+    <w:p>
+      <w:pPr>
+        <w:jc w:val="both"/>
+        <w:rPr>
+          <w:lang w:val="en-US"/>
+        </w:rPr>
+      </w:pPr>
+      <w:r>
+        <w:rPr>
+          <w:noProof/>
+          <w:lang w:val="en-US"/>
+        </w:rPr>
+        <w:drawing>
+          <wp:inline distT="0" distB="0" distL="0" distR="0" wp14:anchorId="50D4CB37" wp14:editId="7A6B532C">
+            <wp:extent cx="5935980" cy="3307080"/>
+            <wp:effectExtent l="0" t="0" r="7620" b="7620"/>
+            <wp:docPr id="1141951434" name="Рисунок 8"/>
+            <wp:cNvGraphicFramePr>
+              <a:graphicFrameLocks xmlns:a="http://schemas.openxmlformats.org/drawingml/2006/main" noChangeAspect="1"/>
+            </wp:cNvGraphicFramePr>
+            <a:graphic xmlns:a="http://schemas.openxmlformats.org/drawingml/2006/main">
+              <a:graphicData uri="http://schemas.openxmlformats.org/drawingml/2006/picture">
+                <pic:pic xmlns:pic="http://schemas.openxmlformats.org/drawingml/2006/picture">
+                  <pic:nvPicPr>
+                    <pic:cNvPr id="0" name="Picture 8"/>
+                    <pic:cNvPicPr>
+                      <a:picLocks noChangeAspect="1" noChangeArrowheads="1"/>
+                    </pic:cNvPicPr>
+                  </pic:nvPicPr>
+                  <pic:blipFill>
+                    <a:blip r:embed="rId10">
+                      <a:extLst>
+                        <a:ext uri="{28A0092B-C50C-407E-A947-70E740481C1C}">
+                          <a14:useLocalDpi xmlns:a14="http://schemas.microsoft.com/office/drawing/2010/main" val="0"/>
+                        </a:ext>
+                      </a:extLst>
+                    </a:blip>
+                    <a:srcRect/>
+                    <a:stretch>
+                      <a:fillRect/>
+                    </a:stretch>
+                  </pic:blipFill>
+                  <pic:spPr bwMode="auto">
+                    <a:xfrm>
+                      <a:off x="0" y="0"/>
+                      <a:ext cx="5935980" cy="3307080"/>
+                    </a:xfrm>
+                    <a:prstGeom prst="rect">
+                      <a:avLst/>
+                    </a:prstGeom>
+                    <a:noFill/>
+                    <a:ln>
+                      <a:noFill/>
+                    </a:ln>
+                  </pic:spPr>
+                </pic:pic>
+              </a:graphicData>
+            </a:graphic>
+          </wp:inline>
+        </w:drawing>
+      </w:r>
+    </w:p>
+    <w:p>
+      <w:pPr>
+        <w:jc w:val="both"/>
+        <w:rPr>
+          <w:lang w:val="en-US"/>
+        </w:rPr>
+      </w:pPr>
+      <w:r>
+        <w:rPr>
+          <w:noProof/>
+          <w:lang w:val="en-US"/>
+        </w:rPr>
+        <w:drawing>
+          <wp:inline distT="0" distB="0" distL="0" distR="0" wp14:anchorId="7ADDB209" wp14:editId="589F057D">
+            <wp:extent cx="5935980" cy="3307080"/>
+            <wp:effectExtent l="0" t="0" r="7620" b="7620"/>
+            <wp:docPr id="2096733046" name="Рисунок 9"/>
+            <wp:cNvGraphicFramePr>
+              <a:graphicFrameLocks xmlns:a="http://schemas.openxmlformats.org/drawingml/2006/main" noChangeAspect="1"/>
+            </wp:cNvGraphicFramePr>
+            <a:graphic xmlns:a="http://schemas.openxmlformats.org/drawingml/2006/main">
+              <a:graphicData uri="http://schemas.openxmlformats.org/drawingml/2006/picture">
+                <pic:pic xmlns:pic="http://schemas.openxmlformats.org/drawingml/2006/picture">
+                  <pic:nvPicPr>
+                    <pic:cNvPr id="0" name="Picture 9"/>
+                    <pic:cNvPicPr>
+                      <a:picLocks noChangeAspect="1" noChangeArrowheads="1"/>
+                    </pic:cNvPicPr>
+                  </pic:nvPicPr>
+                  <pic:blipFill>
+                    <a:blip r:embed="rId11">
+                      <a:extLst>
+                        <a:ext uri="{28A0092B-C50C-407E-A947-70E740481C1C}">
+                          <a14:useLocalDpi xmlns:a14="http://schemas.microsoft.com/office/drawing/2010/main" val="0"/>
+                        </a:ext>
+                      </a:extLst>
+                    </a:blip>
+                    <a:srcRect/>
+                    <a:stretch>
+                      <a:fillRect/>
+                    </a:stretch>
+                  </pic:blipFill>
+                  <pic:spPr bwMode="auto">
+                    <a:xfrm>
+                      <a:off x="0" y="0"/>
+                      <a:ext cx="5935980" cy="3307080"/>
+                    </a:xfrm>
+                    <a:prstGeom prst="rect">
+                      <a:avLst/>
+                    </a:prstGeom>
+                    <a:noFill/>
+                    <a:ln>
+                      <a:noFill/>
+                    </a:ln>
+                  </pic:spPr>
+                </pic:pic>
+              </a:graphicData>
+            </a:graphic>
+          </wp:inline>
+        </w:drawing>
+      </w:r>
+    </w:p>
+    <w:p>
+      <w:pPr>
+        <w:jc w:val="both"/>
+        <w:rPr>
+          <w:lang w:val="en-US"/>
+        </w:rPr>
+      </w:pPr>
+    </w:p>
+    <w:p>
+      <w:pPr>
+        <w:jc w:val="both"/>
+        <w:rPr>
+          <w:lang w:val="en-US"/>
+        </w:rPr>
+      </w:pPr>
+    </w:p>
+    <w:p>
+      <w:pPr>
+        <w:jc w:val="both"/>
+        <w:rPr>
+          <w:lang w:val="en-US"/>
+        </w:rPr>
+      </w:pPr>
+    </w:p>
+    <w:p>
+      <w:pPr>
+        <w:jc w:val="both"/>
+        <w:rPr>
+          <w:lang w:val="en-US"/>
+        </w:rPr>
+      </w:pPr>
+    </w:p>
+    <w:p>
+      <w:pPr>
+        <w:jc w:val="both"/>
+        <w:rPr>
+          <w:lang w:val="en-US"/>
+        </w:rPr>
+      </w:pPr>
+    </w:p>
+    <w:p>
+      <w:pPr>
+        <w:jc w:val="both"/>
+        <w:rPr>
+          <w:lang w:val="en-US"/>
+        </w:rPr>
+      </w:pPr>
+    </w:p>
+    <w:p>
+      <w:pPr>
+        <w:jc w:val="both"/>
+        <w:rPr>
+          <w:lang w:val="en-US"/>
+        </w:rPr>
+      </w:pPr>
     </w:p>
     <w:p>
       <w:pPr>

</xml_diff>

<commit_message>
slides - create react app & file structure
</commit_message>
<xml_diff>
--- a/SLIDES.docx
+++ b/SLIDES.docx
@@ -90,7 +90,7 @@
                     </pic:cNvPicPr>
                   </pic:nvPicPr>
                   <pic:blipFill>
-                    <a:blip r:embed="rId4">
+                    <a:blip r:embed="rId5">
                       <a:extLst>
                         <a:ext uri="{28A0092B-C50C-407E-A947-70E740481C1C}">
                           <a14:useLocalDpi xmlns:a14="http://schemas.microsoft.com/office/drawing/2010/main" val="0"/>
@@ -156,7 +156,7 @@
                     </pic:cNvPicPr>
                   </pic:nvPicPr>
                   <pic:blipFill>
-                    <a:blip r:embed="rId5">
+                    <a:blip r:embed="rId6">
                       <a:extLst>
                         <a:ext uri="{28A0092B-C50C-407E-A947-70E740481C1C}">
                           <a14:useLocalDpi xmlns:a14="http://schemas.microsoft.com/office/drawing/2010/main" val="0"/>
@@ -223,7 +223,7 @@
                     </pic:cNvPicPr>
                   </pic:nvPicPr>
                   <pic:blipFill>
-                    <a:blip r:embed="rId6">
+                    <a:blip r:embed="rId7">
                       <a:extLst>
                         <a:ext uri="{28A0092B-C50C-407E-A947-70E740481C1C}">
                           <a14:useLocalDpi xmlns:a14="http://schemas.microsoft.com/office/drawing/2010/main" val="0"/>
@@ -289,7 +289,7 @@
                     </pic:cNvPicPr>
                   </pic:nvPicPr>
                   <pic:blipFill>
-                    <a:blip r:embed="rId7">
+                    <a:blip r:embed="rId8">
                       <a:extLst>
                         <a:ext uri="{28A0092B-C50C-407E-A947-70E740481C1C}">
                           <a14:useLocalDpi xmlns:a14="http://schemas.microsoft.com/office/drawing/2010/main" val="0"/>
@@ -439,7 +439,7 @@
                     </pic:cNvPicPr>
                   </pic:nvPicPr>
                   <pic:blipFill>
-                    <a:blip r:embed="rId8">
+                    <a:blip r:embed="rId9">
                       <a:extLst>
                         <a:ext uri="{28A0092B-C50C-407E-A947-70E740481C1C}">
                           <a14:useLocalDpi xmlns:a14="http://schemas.microsoft.com/office/drawing/2010/main" val="0"/>
@@ -501,7 +501,7 @@
                     </pic:cNvPicPr>
                   </pic:nvPicPr>
                   <pic:blipFill>
-                    <a:blip r:embed="rId9">
+                    <a:blip r:embed="rId10">
                       <a:extLst>
                         <a:ext uri="{28A0092B-C50C-407E-A947-70E740481C1C}">
                           <a14:useLocalDpi xmlns:a14="http://schemas.microsoft.com/office/drawing/2010/main" val="0"/>
@@ -558,68 +558,6 @@
                 <pic:pic xmlns:pic="http://schemas.openxmlformats.org/drawingml/2006/picture">
                   <pic:nvPicPr>
                     <pic:cNvPr id="0" name="Picture 8"/>
-                    <pic:cNvPicPr>
-                      <a:picLocks noChangeAspect="1" noChangeArrowheads="1"/>
-                    </pic:cNvPicPr>
-                  </pic:nvPicPr>
-                  <pic:blipFill>
-                    <a:blip r:embed="rId10">
-                      <a:extLst>
-                        <a:ext uri="{28A0092B-C50C-407E-A947-70E740481C1C}">
-                          <a14:useLocalDpi xmlns:a14="http://schemas.microsoft.com/office/drawing/2010/main" val="0"/>
-                        </a:ext>
-                      </a:extLst>
-                    </a:blip>
-                    <a:srcRect/>
-                    <a:stretch>
-                      <a:fillRect/>
-                    </a:stretch>
-                  </pic:blipFill>
-                  <pic:spPr bwMode="auto">
-                    <a:xfrm>
-                      <a:off x="0" y="0"/>
-                      <a:ext cx="5935980" cy="3307080"/>
-                    </a:xfrm>
-                    <a:prstGeom prst="rect">
-                      <a:avLst/>
-                    </a:prstGeom>
-                    <a:noFill/>
-                    <a:ln>
-                      <a:noFill/>
-                    </a:ln>
-                  </pic:spPr>
-                </pic:pic>
-              </a:graphicData>
-            </a:graphic>
-          </wp:inline>
-        </w:drawing>
-      </w:r>
-    </w:p>
-    <w:p>
-      <w:pPr>
-        <w:jc w:val="both"/>
-        <w:rPr>
-          <w:lang w:val="en-US"/>
-        </w:rPr>
-      </w:pPr>
-      <w:r>
-        <w:rPr>
-          <w:noProof/>
-          <w:lang w:val="en-US"/>
-        </w:rPr>
-        <w:drawing>
-          <wp:inline distT="0" distB="0" distL="0" distR="0" wp14:anchorId="7ADDB209" wp14:editId="589F057D">
-            <wp:extent cx="5935980" cy="3307080"/>
-            <wp:effectExtent l="0" t="0" r="7620" b="7620"/>
-            <wp:docPr id="2096733046" name="Рисунок 9"/>
-            <wp:cNvGraphicFramePr>
-              <a:graphicFrameLocks xmlns:a="http://schemas.openxmlformats.org/drawingml/2006/main" noChangeAspect="1"/>
-            </wp:cNvGraphicFramePr>
-            <a:graphic xmlns:a="http://schemas.openxmlformats.org/drawingml/2006/main">
-              <a:graphicData uri="http://schemas.openxmlformats.org/drawingml/2006/picture">
-                <pic:pic xmlns:pic="http://schemas.openxmlformats.org/drawingml/2006/picture">
-                  <pic:nvPicPr>
-                    <pic:cNvPr id="0" name="Picture 9"/>
                     <pic:cNvPicPr>
                       <a:picLocks noChangeAspect="1" noChangeArrowheads="1"/>
                     </pic:cNvPicPr>
@@ -664,61 +602,1156 @@
           <w:lang w:val="en-US"/>
         </w:rPr>
       </w:pPr>
-    </w:p>
-    <w:p>
-      <w:pPr>
-        <w:jc w:val="both"/>
-        <w:rPr>
-          <w:lang w:val="en-US"/>
-        </w:rPr>
-      </w:pPr>
-    </w:p>
-    <w:p>
-      <w:pPr>
-        <w:jc w:val="both"/>
-        <w:rPr>
-          <w:lang w:val="en-US"/>
-        </w:rPr>
-      </w:pPr>
-    </w:p>
-    <w:p>
-      <w:pPr>
-        <w:jc w:val="both"/>
-        <w:rPr>
-          <w:lang w:val="en-US"/>
-        </w:rPr>
-      </w:pPr>
-    </w:p>
-    <w:p>
-      <w:pPr>
-        <w:jc w:val="both"/>
-        <w:rPr>
-          <w:lang w:val="en-US"/>
-        </w:rPr>
-      </w:pPr>
-    </w:p>
-    <w:p>
-      <w:pPr>
-        <w:jc w:val="both"/>
-        <w:rPr>
-          <w:lang w:val="en-US"/>
-        </w:rPr>
-      </w:pPr>
-    </w:p>
-    <w:p>
-      <w:pPr>
-        <w:jc w:val="both"/>
-        <w:rPr>
-          <w:lang w:val="en-US"/>
-        </w:rPr>
-      </w:pPr>
-    </w:p>
-    <w:p>
-      <w:pPr>
-        <w:jc w:val="both"/>
-        <w:rPr>
-          <w:b/>
-          <w:bCs/>
+      <w:r>
+        <w:rPr>
+          <w:noProof/>
+          <w:lang w:val="en-US"/>
+        </w:rPr>
+        <w:drawing>
+          <wp:inline distT="0" distB="0" distL="0" distR="0" wp14:anchorId="7ADDB209" wp14:editId="589F057D">
+            <wp:extent cx="5935980" cy="3307080"/>
+            <wp:effectExtent l="0" t="0" r="7620" b="7620"/>
+            <wp:docPr id="2096733046" name="Рисунок 9"/>
+            <wp:cNvGraphicFramePr>
+              <a:graphicFrameLocks xmlns:a="http://schemas.openxmlformats.org/drawingml/2006/main" noChangeAspect="1"/>
+            </wp:cNvGraphicFramePr>
+            <a:graphic xmlns:a="http://schemas.openxmlformats.org/drawingml/2006/main">
+              <a:graphicData uri="http://schemas.openxmlformats.org/drawingml/2006/picture">
+                <pic:pic xmlns:pic="http://schemas.openxmlformats.org/drawingml/2006/picture">
+                  <pic:nvPicPr>
+                    <pic:cNvPr id="0" name="Picture 9"/>
+                    <pic:cNvPicPr>
+                      <a:picLocks noChangeAspect="1" noChangeArrowheads="1"/>
+                    </pic:cNvPicPr>
+                  </pic:nvPicPr>
+                  <pic:blipFill>
+                    <a:blip r:embed="rId12">
+                      <a:extLst>
+                        <a:ext uri="{28A0092B-C50C-407E-A947-70E740481C1C}">
+                          <a14:useLocalDpi xmlns:a14="http://schemas.microsoft.com/office/drawing/2010/main" val="0"/>
+                        </a:ext>
+                      </a:extLst>
+                    </a:blip>
+                    <a:srcRect/>
+                    <a:stretch>
+                      <a:fillRect/>
+                    </a:stretch>
+                  </pic:blipFill>
+                  <pic:spPr bwMode="auto">
+                    <a:xfrm>
+                      <a:off x="0" y="0"/>
+                      <a:ext cx="5935980" cy="3307080"/>
+                    </a:xfrm>
+                    <a:prstGeom prst="rect">
+                      <a:avLst/>
+                    </a:prstGeom>
+                    <a:noFill/>
+                    <a:ln>
+                      <a:noFill/>
+                    </a:ln>
+                  </pic:spPr>
+                </pic:pic>
+              </a:graphicData>
+            </a:graphic>
+          </wp:inline>
+        </w:drawing>
+      </w:r>
+    </w:p>
+    <w:p>
+      <w:pPr>
+        <w:jc w:val="both"/>
+        <w:rPr>
+          <w:lang w:val="en-US"/>
+        </w:rPr>
+      </w:pPr>
+    </w:p>
+    <w:p>
+      <w:pPr>
+        <w:jc w:val="both"/>
+        <w:rPr>
+          <w:lang w:val="en-US"/>
+        </w:rPr>
+      </w:pPr>
+    </w:p>
+    <w:p>
+      <w:pPr>
+        <w:jc w:val="both"/>
+        <w:rPr>
+          <w:lang w:val="en-US"/>
+        </w:rPr>
+      </w:pPr>
+    </w:p>
+    <w:p>
+      <w:pPr>
+        <w:jc w:val="both"/>
+        <w:rPr>
+          <w:lang w:val="en-US"/>
+        </w:rPr>
+      </w:pPr>
+    </w:p>
+    <w:p>
+      <w:pPr>
+        <w:jc w:val="both"/>
+        <w:rPr>
+          <w:lang w:val="en-US"/>
+        </w:rPr>
+      </w:pPr>
+    </w:p>
+    <w:p>
+      <w:pPr>
+        <w:jc w:val="both"/>
+        <w:rPr>
+          <w:lang w:val="en-US"/>
+        </w:rPr>
+      </w:pPr>
+    </w:p>
+    <w:p>
+      <w:pPr>
+        <w:jc w:val="both"/>
+        <w:rPr>
+          <w:lang w:val="en-US"/>
+        </w:rPr>
+      </w:pPr>
+    </w:p>
+    <w:p>
+      <w:pPr>
+        <w:jc w:val="both"/>
+        <w:rPr>
+          <w:b/>
+          <w:bCs/>
+          <w:lang w:val="en-US"/>
+        </w:rPr>
+      </w:pPr>
+      <w:r>
+        <w:rPr>
+          <w:b/>
+          <w:bCs/>
+          <w:lang w:val="en-US"/>
+        </w:rPr>
+        <w:t>Section 2: Project 1 Start [</w:t>
+      </w:r>
+      <w:proofErr w:type="spellStart"/>
+      <w:r>
+        <w:rPr>
+          <w:b/>
+          <w:bCs/>
+          <w:lang w:val="en-US"/>
+        </w:rPr>
+        <w:t>Github</w:t>
+      </w:r>
+      <w:proofErr w:type="spellEnd"/>
+      <w:r>
+        <w:rPr>
+          <w:b/>
+          <w:bCs/>
+          <w:lang w:val="en-US"/>
+        </w:rPr>
+        <w:t xml:space="preserve"> Finder] &amp; React Setup</w:t>
+      </w:r>
+    </w:p>
+    <w:p>
+      <w:pPr>
+        <w:jc w:val="both"/>
+        <w:rPr>
+          <w:b/>
+          <w:bCs/>
+          <w:lang w:val="en-US"/>
+        </w:rPr>
+      </w:pPr>
+      <w:r>
+        <w:rPr>
+          <w:b/>
+          <w:bCs/>
+          <w:lang w:val="en-US"/>
+        </w:rPr>
+        <w:t>Project Introduction</w:t>
+      </w:r>
+    </w:p>
+    <w:p>
+      <w:pPr>
+        <w:jc w:val="both"/>
+        <w:rPr>
+          <w:lang w:val="en-US"/>
+        </w:rPr>
+      </w:pPr>
+      <w:r>
+        <w:rPr>
+          <w:lang w:val="en-US"/>
+        </w:rPr>
+        <w:t>1) We are going to start off using class components and stateless functional components.</w:t>
+      </w:r>
+    </w:p>
+    <w:p>
+      <w:pPr>
+        <w:jc w:val="both"/>
+        <w:rPr>
+          <w:lang w:val="en-US"/>
+        </w:rPr>
+      </w:pPr>
+      <w:r>
+        <w:rPr>
+          <w:lang w:val="en-US"/>
+        </w:rPr>
+        <w:t>2) Then we are going to refactor the app to all functional components using hooks.</w:t>
+      </w:r>
+    </w:p>
+    <w:p>
+      <w:pPr>
+        <w:jc w:val="both"/>
+        <w:rPr>
+          <w:lang w:val="en-US"/>
+        </w:rPr>
+      </w:pPr>
+      <w:r>
+        <w:rPr>
+          <w:lang w:val="en-US"/>
+        </w:rPr>
+        <w:t xml:space="preserve">3) We are going to implement the app level state using the context API, the </w:t>
+      </w:r>
+      <w:proofErr w:type="spellStart"/>
+      <w:r>
+        <w:rPr>
+          <w:lang w:val="en-US"/>
+        </w:rPr>
+        <w:t>useReducer</w:t>
+      </w:r>
+      <w:proofErr w:type="spellEnd"/>
+      <w:r>
+        <w:rPr>
+          <w:lang w:val="en-US"/>
+        </w:rPr>
+        <w:t xml:space="preserve"> hook, and the </w:t>
+      </w:r>
+      <w:proofErr w:type="spellStart"/>
+      <w:r>
+        <w:rPr>
+          <w:lang w:val="en-US"/>
+        </w:rPr>
+        <w:t>useContext</w:t>
+      </w:r>
+      <w:proofErr w:type="spellEnd"/>
+      <w:r>
+        <w:rPr>
+          <w:lang w:val="en-US"/>
+        </w:rPr>
+        <w:t xml:space="preserve"> hook.</w:t>
+      </w:r>
+    </w:p>
+    <w:p>
+      <w:pPr>
+        <w:jc w:val="both"/>
+        <w:rPr>
+          <w:lang w:val="en-US"/>
+        </w:rPr>
+      </w:pPr>
+      <w:r>
+        <w:rPr>
+          <w:lang w:val="en-US"/>
+        </w:rPr>
+        <w:t>4) We are going to use the GitHub public API and search for users.</w:t>
+      </w:r>
+    </w:p>
+    <w:p>
+      <w:pPr>
+        <w:jc w:val="both"/>
+        <w:rPr>
+          <w:lang w:val="en-US"/>
+        </w:rPr>
+      </w:pPr>
+      <w:r>
+        <w:rPr>
+          <w:noProof/>
+          <w:lang w:val="en-US"/>
+        </w:rPr>
+        <w:drawing>
+          <wp:inline distT="0" distB="0" distL="0" distR="0" wp14:anchorId="18AC5AE6" wp14:editId="4F02AF8A">
+            <wp:extent cx="5940425" cy="3328035"/>
+            <wp:effectExtent l="0" t="0" r="3175" b="5715"/>
+            <wp:docPr id="965245575" name="Рисунок 1"/>
+            <wp:cNvGraphicFramePr>
+              <a:graphicFrameLocks xmlns:a="http://schemas.openxmlformats.org/drawingml/2006/main" noChangeAspect="1"/>
+            </wp:cNvGraphicFramePr>
+            <a:graphic xmlns:a="http://schemas.openxmlformats.org/drawingml/2006/main">
+              <a:graphicData uri="http://schemas.openxmlformats.org/drawingml/2006/picture">
+                <pic:pic xmlns:pic="http://schemas.openxmlformats.org/drawingml/2006/picture">
+                  <pic:nvPicPr>
+                    <pic:cNvPr id="0" name="Picture 1"/>
+                    <pic:cNvPicPr>
+                      <a:picLocks noChangeAspect="1" noChangeArrowheads="1"/>
+                    </pic:cNvPicPr>
+                  </pic:nvPicPr>
+                  <pic:blipFill>
+                    <a:blip r:embed="rId13">
+                      <a:extLst>
+                        <a:ext uri="{28A0092B-C50C-407E-A947-70E740481C1C}">
+                          <a14:useLocalDpi xmlns:a14="http://schemas.microsoft.com/office/drawing/2010/main" val="0"/>
+                        </a:ext>
+                      </a:extLst>
+                    </a:blip>
+                    <a:srcRect/>
+                    <a:stretch>
+                      <a:fillRect/>
+                    </a:stretch>
+                  </pic:blipFill>
+                  <pic:spPr bwMode="auto">
+                    <a:xfrm>
+                      <a:off x="0" y="0"/>
+                      <a:ext cx="5940425" cy="3328035"/>
+                    </a:xfrm>
+                    <a:prstGeom prst="rect">
+                      <a:avLst/>
+                    </a:prstGeom>
+                    <a:noFill/>
+                    <a:ln>
+                      <a:noFill/>
+                    </a:ln>
+                  </pic:spPr>
+                </pic:pic>
+              </a:graphicData>
+            </a:graphic>
+          </wp:inline>
+        </w:drawing>
+      </w:r>
+    </w:p>
+    <w:p>
+      <w:pPr>
+        <w:jc w:val="both"/>
+        <w:rPr>
+          <w:lang w:val="en-US"/>
+        </w:rPr>
+      </w:pPr>
+    </w:p>
+    <w:p>
+      <w:pPr>
+        <w:jc w:val="both"/>
+        <w:rPr>
+          <w:lang w:val="en-US"/>
+        </w:rPr>
+      </w:pPr>
+      <w:r>
+        <w:rPr>
+          <w:lang w:val="en-US"/>
+        </w:rPr>
+        <w:t>We use react-router to redirect here:</w:t>
+      </w:r>
+    </w:p>
+    <w:p>
+      <w:pPr>
+        <w:jc w:val="both"/>
+        <w:rPr>
+          <w:lang w:val="en-US"/>
+        </w:rPr>
+      </w:pPr>
+      <w:r>
+        <w:rPr>
+          <w:noProof/>
+          <w:lang w:val="en-US"/>
+        </w:rPr>
+        <w:drawing>
+          <wp:inline distT="0" distB="0" distL="0" distR="0" wp14:anchorId="28BA6FEF" wp14:editId="038AA475">
+            <wp:extent cx="5940425" cy="3328035"/>
+            <wp:effectExtent l="0" t="0" r="3175" b="5715"/>
+            <wp:docPr id="145685879" name="Рисунок 2"/>
+            <wp:cNvGraphicFramePr>
+              <a:graphicFrameLocks xmlns:a="http://schemas.openxmlformats.org/drawingml/2006/main" noChangeAspect="1"/>
+            </wp:cNvGraphicFramePr>
+            <a:graphic xmlns:a="http://schemas.openxmlformats.org/drawingml/2006/main">
+              <a:graphicData uri="http://schemas.openxmlformats.org/drawingml/2006/picture">
+                <pic:pic xmlns:pic="http://schemas.openxmlformats.org/drawingml/2006/picture">
+                  <pic:nvPicPr>
+                    <pic:cNvPr id="0" name="Picture 2"/>
+                    <pic:cNvPicPr>
+                      <a:picLocks noChangeAspect="1" noChangeArrowheads="1"/>
+                    </pic:cNvPicPr>
+                  </pic:nvPicPr>
+                  <pic:blipFill>
+                    <a:blip r:embed="rId14">
+                      <a:extLst>
+                        <a:ext uri="{28A0092B-C50C-407E-A947-70E740481C1C}">
+                          <a14:useLocalDpi xmlns:a14="http://schemas.microsoft.com/office/drawing/2010/main" val="0"/>
+                        </a:ext>
+                      </a:extLst>
+                    </a:blip>
+                    <a:srcRect/>
+                    <a:stretch>
+                      <a:fillRect/>
+                    </a:stretch>
+                  </pic:blipFill>
+                  <pic:spPr bwMode="auto">
+                    <a:xfrm>
+                      <a:off x="0" y="0"/>
+                      <a:ext cx="5940425" cy="3328035"/>
+                    </a:xfrm>
+                    <a:prstGeom prst="rect">
+                      <a:avLst/>
+                    </a:prstGeom>
+                    <a:noFill/>
+                    <a:ln>
+                      <a:noFill/>
+                    </a:ln>
+                  </pic:spPr>
+                </pic:pic>
+              </a:graphicData>
+            </a:graphic>
+          </wp:inline>
+        </w:drawing>
+      </w:r>
+    </w:p>
+    <w:p>
+      <w:pPr>
+        <w:jc w:val="both"/>
+        <w:rPr>
+          <w:b/>
+          <w:bCs/>
+          <w:lang w:val="en-US"/>
+        </w:rPr>
+      </w:pPr>
+    </w:p>
+    <w:p>
+      <w:pPr>
+        <w:jc w:val="both"/>
+        <w:rPr>
+          <w:b/>
+          <w:bCs/>
+          <w:lang w:val="en-US"/>
+        </w:rPr>
+      </w:pPr>
+      <w:r>
+        <w:rPr>
+          <w:b/>
+          <w:bCs/>
+          <w:lang w:val="en-US"/>
+        </w:rPr>
+        <w:t>Code &amp; Resources</w:t>
+      </w:r>
+    </w:p>
+    <w:p>
+      <w:pPr>
+        <w:jc w:val="both"/>
+        <w:rPr>
+          <w:lang w:val="en-US"/>
+        </w:rPr>
+      </w:pPr>
+      <w:r>
+        <w:rPr>
+          <w:lang w:val="en-US"/>
+        </w:rPr>
+        <w:t>The final code for this project can be found in this Github repo:</w:t>
+      </w:r>
+    </w:p>
+    <w:p>
+      <w:pPr>
+        <w:jc w:val="both"/>
+        <w:rPr>
+          <w:lang w:val="en-US"/>
+        </w:rPr>
+      </w:pPr>
+      <w:hyperlink r:id="rId15" w:tgtFrame="_blank" w:history="1">
+        <w:r>
+          <w:rPr>
+            <w:rStyle w:val="ac"/>
+            <w:lang w:val="en-US"/>
+          </w:rPr>
+          <w:t>https://github.com/bradtraversy/github-finder</w:t>
+        </w:r>
+      </w:hyperlink>
+    </w:p>
+    <w:p>
+      <w:pPr>
+        <w:jc w:val="both"/>
+        <w:rPr>
+          <w:lang w:val="en-US"/>
+        </w:rPr>
+      </w:pPr>
+    </w:p>
+    <w:p>
+      <w:pPr>
+        <w:jc w:val="both"/>
+        <w:rPr>
+          <w:lang w:val="en-US"/>
+        </w:rPr>
+      </w:pPr>
+      <w:r>
+        <w:rPr>
+          <w:lang w:val="en-US"/>
+        </w:rPr>
+        <w:t>Docs for the Github API:</w:t>
+      </w:r>
+    </w:p>
+    <w:p>
+      <w:pPr>
+        <w:jc w:val="both"/>
+        <w:rPr>
+          <w:lang w:val="en-US"/>
+        </w:rPr>
+      </w:pPr>
+      <w:hyperlink r:id="rId16" w:tgtFrame="_blank" w:history="1">
+        <w:r>
+          <w:rPr>
+            <w:rStyle w:val="ac"/>
+            <w:lang w:val="en-US"/>
+          </w:rPr>
+          <w:t>https://developer.github.com/v3/</w:t>
+        </w:r>
+      </w:hyperlink>
+    </w:p>
+    <w:p>
+      <w:pPr>
+        <w:jc w:val="both"/>
+        <w:rPr>
+          <w:lang w:val="en-US"/>
+        </w:rPr>
+      </w:pPr>
+    </w:p>
+    <w:p>
+      <w:pPr>
+        <w:jc w:val="both"/>
+        <w:rPr>
+          <w:lang w:val="en-US"/>
+        </w:rPr>
+      </w:pPr>
+      <w:r>
+        <w:rPr>
+          <w:lang w:val="en-US"/>
+        </w:rPr>
+        <w:t>To Register Your Github App &amp; Get Keys:</w:t>
+      </w:r>
+    </w:p>
+    <w:p>
+      <w:pPr>
+        <w:jc w:val="both"/>
+        <w:rPr>
+          <w:lang w:val="en-US"/>
+        </w:rPr>
+      </w:pPr>
+      <w:hyperlink r:id="rId17" w:tgtFrame="_blank" w:history="1">
+        <w:r>
+          <w:rPr>
+            <w:rStyle w:val="ac"/>
+            <w:lang w:val="en-US"/>
+          </w:rPr>
+          <w:t>https://github.com/settings/applications/new</w:t>
+        </w:r>
+      </w:hyperlink>
+    </w:p>
+    <w:p>
+      <w:pPr>
+        <w:jc w:val="both"/>
+        <w:rPr>
+          <w:lang w:val="en-US"/>
+        </w:rPr>
+      </w:pPr>
+    </w:p>
+    <w:p>
+      <w:pPr>
+        <w:jc w:val="both"/>
+        <w:rPr>
+          <w:lang w:val="en-US"/>
+        </w:rPr>
+      </w:pPr>
+      <w:r>
+        <w:rPr>
+          <w:lang w:val="en-US"/>
+        </w:rPr>
+        <w:t>API Endpoints We Will Be Working With:</w:t>
+      </w:r>
+    </w:p>
+    <w:p>
+      <w:pPr>
+        <w:jc w:val="both"/>
+        <w:rPr>
+          <w:lang w:val="en-US"/>
+        </w:rPr>
+      </w:pPr>
+      <w:hyperlink r:id="rId18" w:tgtFrame="_blank" w:history="1">
+        <w:r>
+          <w:rPr>
+            <w:rStyle w:val="ac"/>
+            <w:lang w:val="en-US"/>
+          </w:rPr>
+          <w:t>https://api.github.com/users</w:t>
+        </w:r>
+      </w:hyperlink>
+    </w:p>
+    <w:p>
+      <w:pPr>
+        <w:jc w:val="both"/>
+        <w:rPr>
+          <w:lang w:val="en-US"/>
+        </w:rPr>
+      </w:pPr>
+      <w:hyperlink r:id="rId19" w:tgtFrame="_blank" w:history="1">
+        <w:r>
+          <w:rPr>
+            <w:rStyle w:val="ac"/>
+            <w:lang w:val="en-US"/>
+          </w:rPr>
+          <w:t>https://api.github.com/search/users?q=brad</w:t>
+        </w:r>
+      </w:hyperlink>
+    </w:p>
+    <w:p>
+      <w:pPr>
+        <w:jc w:val="both"/>
+        <w:rPr>
+          <w:lang w:val="en-US"/>
+        </w:rPr>
+      </w:pPr>
+      <w:hyperlink r:id="rId20" w:tgtFrame="_blank" w:history="1">
+        <w:r>
+          <w:rPr>
+            <w:rStyle w:val="ac"/>
+            <w:lang w:val="en-US"/>
+          </w:rPr>
+          <w:t>https://api.github.com/users/bradtraversy</w:t>
+        </w:r>
+      </w:hyperlink>
+    </w:p>
+    <w:p>
+      <w:pPr>
+        <w:jc w:val="both"/>
+        <w:rPr>
+          <w:lang w:val="en-US"/>
+        </w:rPr>
+      </w:pPr>
+      <w:hyperlink r:id="rId21" w:tgtFrame="_blank" w:history="1">
+        <w:r>
+          <w:rPr>
+            <w:rStyle w:val="ac"/>
+            <w:lang w:val="en-US"/>
+          </w:rPr>
+          <w:t>https://api.github.com/users/bradtraversy/repos</w:t>
+        </w:r>
+      </w:hyperlink>
+    </w:p>
+    <w:p>
+      <w:pPr>
+        <w:jc w:val="both"/>
+        <w:rPr>
+          <w:lang w:val="en-US"/>
+        </w:rPr>
+      </w:pPr>
+    </w:p>
+    <w:p>
+      <w:pPr>
+        <w:jc w:val="both"/>
+        <w:rPr>
+          <w:b/>
+          <w:bCs/>
+          <w:lang w:val="en-US"/>
+        </w:rPr>
+      </w:pPr>
+    </w:p>
+    <w:p>
+      <w:pPr>
+        <w:jc w:val="both"/>
+        <w:rPr>
+          <w:b/>
+          <w:bCs/>
+          <w:lang w:val="en-US"/>
+        </w:rPr>
+      </w:pPr>
+      <w:r>
+        <w:rPr>
+          <w:b/>
+          <w:bCs/>
+          <w:lang w:val="en-US"/>
+        </w:rPr>
+        <w:t xml:space="preserve">Use this solution when using </w:t>
+      </w:r>
+      <w:proofErr w:type="spellStart"/>
+      <w:r>
+        <w:rPr>
+          <w:b/>
+          <w:bCs/>
+          <w:lang w:val="en-US"/>
+        </w:rPr>
+        <w:t>npx</w:t>
+      </w:r>
+      <w:proofErr w:type="spellEnd"/>
+      <w:r>
+        <w:rPr>
+          <w:b/>
+          <w:bCs/>
+          <w:lang w:val="en-US"/>
+        </w:rPr>
+        <w:t xml:space="preserve"> create-react-app, and it doesn’t work.</w:t>
+      </w:r>
+    </w:p>
+    <w:p>
+      <w:pPr>
+        <w:jc w:val="both"/>
+        <w:rPr>
+          <w:lang w:val="en-US"/>
+        </w:rPr>
+      </w:pPr>
+      <w:proofErr w:type="spellStart"/>
+      <w:r>
+        <w:rPr>
+          <w:lang w:val="en-US"/>
+        </w:rPr>
+        <w:t>npm</w:t>
+      </w:r>
+      <w:proofErr w:type="spellEnd"/>
+      <w:r>
+        <w:rPr>
+          <w:lang w:val="en-US"/>
+        </w:rPr>
+        <w:t xml:space="preserve"> install </w:t>
+      </w:r>
+      <w:proofErr w:type="spellStart"/>
+      <w:r>
+        <w:rPr>
+          <w:lang w:val="en-US"/>
+        </w:rPr>
+        <w:t>ajv</w:t>
+      </w:r>
+      <w:proofErr w:type="spellEnd"/>
+      <w:r>
+        <w:rPr>
+          <w:lang w:val="en-US"/>
+        </w:rPr>
+        <w:t xml:space="preserve">@^6.12.6 </w:t>
+      </w:r>
+      <w:hyperlink r:id="rId22" w:history="1">
+        <w:r>
+          <w:rPr>
+            <w:rStyle w:val="ac"/>
+            <w:lang w:val="en-US"/>
+          </w:rPr>
+          <w:t>ajv-keywords@^3.5.2</w:t>
+        </w:r>
+      </w:hyperlink>
+    </w:p>
+    <w:p>
+      <w:pPr>
+        <w:jc w:val="both"/>
+        <w:rPr>
+          <w:b/>
+          <w:bCs/>
+          <w:lang w:val="en-US"/>
+        </w:rPr>
+      </w:pPr>
+      <w:r>
+        <w:rPr>
+          <w:b/>
+          <w:bCs/>
+          <w:lang w:val="en-US"/>
+        </w:rPr>
+        <w:t>When running the app cloned from the Brad’s repository, I had a problem when running the app.  This solved it:</w:t>
+      </w:r>
+    </w:p>
+    <w:p>
+      <w:pPr>
+        <w:pStyle w:val="a7"/>
+        <w:numPr>
+          <w:ilvl w:val="0"/>
+          <w:numId w:val="1"/>
+        </w:numPr>
+        <w:jc w:val="both"/>
+        <w:rPr>
+          <w:lang w:val="en-US"/>
+        </w:rPr>
+      </w:pPr>
+      <w:r>
+        <w:rPr>
+          <w:lang w:val="en-US"/>
+        </w:rPr>
+        <w:t xml:space="preserve">Run the app from the </w:t>
+      </w:r>
+      <w:proofErr w:type="spellStart"/>
+      <w:r>
+        <w:rPr>
+          <w:lang w:val="en-US"/>
+        </w:rPr>
+        <w:t>cmd</w:t>
+      </w:r>
+      <w:proofErr w:type="spellEnd"/>
+      <w:r>
+        <w:rPr>
+          <w:lang w:val="en-US"/>
+        </w:rPr>
+        <w:t>, and run this command:</w:t>
+      </w:r>
+    </w:p>
+    <w:p>
+      <w:pPr>
+        <w:pStyle w:val="a7"/>
+        <w:jc w:val="both"/>
+        <w:rPr>
+          <w:lang w:val="en-US"/>
+        </w:rPr>
+      </w:pPr>
+      <w:r>
+        <w:rPr>
+          <w:lang w:val="en-US"/>
+        </w:rPr>
+        <w:t>$</w:t>
+      </w:r>
+      <w:proofErr w:type="spellStart"/>
+      <w:proofErr w:type="gramStart"/>
+      <w:r>
+        <w:rPr>
+          <w:lang w:val="en-US"/>
+        </w:rPr>
+        <w:t>env:NODE</w:t>
+      </w:r>
+      <w:proofErr w:type="gramEnd"/>
+      <w:r>
+        <w:rPr>
+          <w:lang w:val="en-US"/>
+        </w:rPr>
+        <w:t>_OPTIONS</w:t>
+      </w:r>
+      <w:proofErr w:type="spellEnd"/>
+      <w:r>
+        <w:rPr>
+          <w:lang w:val="en-US"/>
+        </w:rPr>
+        <w:t>="--</w:t>
+      </w:r>
+      <w:proofErr w:type="spellStart"/>
+      <w:r>
+        <w:rPr>
+          <w:lang w:val="en-US"/>
+        </w:rPr>
+        <w:t>openssl</w:t>
+      </w:r>
+      <w:proofErr w:type="spellEnd"/>
+      <w:r>
+        <w:rPr>
+          <w:lang w:val="en-US"/>
+        </w:rPr>
+        <w:t xml:space="preserve">-legacy-provider" </w:t>
+      </w:r>
+    </w:p>
+    <w:p>
+      <w:pPr>
+        <w:pStyle w:val="a7"/>
+        <w:jc w:val="both"/>
+        <w:rPr>
+          <w:lang w:val="en-US"/>
+        </w:rPr>
+      </w:pPr>
+      <w:proofErr w:type="spellStart"/>
+      <w:r>
+        <w:rPr>
+          <w:lang w:val="en-US"/>
+        </w:rPr>
+        <w:t>npm</w:t>
+      </w:r>
+      <w:proofErr w:type="spellEnd"/>
+      <w:r>
+        <w:rPr>
+          <w:lang w:val="en-US"/>
+        </w:rPr>
+        <w:t xml:space="preserve"> start</w:t>
+      </w:r>
+    </w:p>
+    <w:p>
+      <w:pPr>
+        <w:jc w:val="both"/>
+        <w:rPr>
+          <w:lang w:val="en-US"/>
+        </w:rPr>
+      </w:pPr>
+      <w:r>
+        <w:rPr>
+          <w:b/>
+          <w:bCs/>
+          <w:lang w:val="en-US"/>
+        </w:rPr>
+        <w:t xml:space="preserve">SPA: </w:t>
+      </w:r>
+      <w:r>
+        <w:rPr>
+          <w:lang w:val="en-US"/>
+        </w:rPr>
+        <w:t>Single Page Application framework.  Everything is routed through a single file (public/index.html)</w:t>
+      </w:r>
+    </w:p>
+    <w:p>
+      <w:pPr>
+        <w:jc w:val="both"/>
+        <w:rPr>
+          <w:lang w:val="en-US"/>
+        </w:rPr>
+      </w:pPr>
+    </w:p>
+    <w:p>
+      <w:pPr>
+        <w:jc w:val="both"/>
+        <w:rPr>
+          <w:b/>
+          <w:bCs/>
+          <w:lang w:val="en-US"/>
+        </w:rPr>
+      </w:pPr>
+      <w:r>
+        <w:rPr>
+          <w:b/>
+          <w:bCs/>
+          <w:lang w:val="en-US"/>
+        </w:rPr>
+        <w:t>index.js</w:t>
+      </w:r>
+    </w:p>
+    <w:p>
+      <w:pPr>
+        <w:jc w:val="both"/>
+        <w:rPr>
+          <w:lang w:val="en-US"/>
+        </w:rPr>
+      </w:pPr>
+      <w:r>
+        <w:rPr>
+          <w:lang w:val="en-US"/>
+        </w:rPr>
+        <w:t>In the old syntax of React, we had the following, in index.js</w:t>
+      </w:r>
+    </w:p>
+    <w:p>
+      <w:pPr>
+        <w:jc w:val="both"/>
+        <w:rPr>
+          <w:lang w:val="en-US"/>
+        </w:rPr>
+      </w:pPr>
+      <w:proofErr w:type="spellStart"/>
+      <w:r>
+        <w:rPr>
+          <w:lang w:val="en-US"/>
+        </w:rPr>
+        <w:t>ReactDom.render</w:t>
+      </w:r>
+      <w:proofErr w:type="spellEnd"/>
+      <w:r>
+        <w:rPr>
+          <w:lang w:val="en-US"/>
+        </w:rPr>
+        <w:t xml:space="preserve">(&lt;App /&gt;, </w:t>
+      </w:r>
+      <w:proofErr w:type="spellStart"/>
+      <w:proofErr w:type="gramStart"/>
+      <w:r>
+        <w:rPr>
+          <w:lang w:val="en-US"/>
+        </w:rPr>
+        <w:t>document.getElementById</w:t>
+      </w:r>
+      <w:proofErr w:type="spellEnd"/>
+      <w:proofErr w:type="gramEnd"/>
+      <w:r>
+        <w:rPr>
+          <w:lang w:val="en-US"/>
+        </w:rPr>
+        <w:t>(‘roo</w:t>
+      </w:r>
+      <w:r>
+        <w:rPr>
+          <w:lang w:val="en-US"/>
+        </w:rPr>
+        <w:t>t’));</w:t>
+      </w:r>
+    </w:p>
+    <w:p>
+      <w:pPr>
+        <w:jc w:val="both"/>
+        <w:rPr>
+          <w:lang w:val="en-US"/>
+        </w:rPr>
+      </w:pPr>
+    </w:p>
+    <w:p>
+      <w:pPr>
+        <w:jc w:val="both"/>
+        <w:rPr>
+          <w:lang w:val="en-US"/>
+        </w:rPr>
+      </w:pPr>
+      <w:r>
+        <w:rPr>
+          <w:lang w:val="en-US"/>
+        </w:rPr>
+        <w:t>But now, we have this:</w:t>
+      </w:r>
+    </w:p>
+    <w:p>
+      <w:pPr>
+        <w:jc w:val="both"/>
+        <w:rPr>
+          <w:lang w:val="en-US"/>
+        </w:rPr>
+      </w:pPr>
+      <w:r>
+        <w:rPr>
+          <w:lang w:val="en-US"/>
+        </w:rPr>
+        <w:t xml:space="preserve">const root = </w:t>
+      </w:r>
+      <w:proofErr w:type="spellStart"/>
+      <w:r>
+        <w:rPr>
+          <w:lang w:val="en-US"/>
+        </w:rPr>
+        <w:t>ReactDOM.createRoot</w:t>
+      </w:r>
+      <w:proofErr w:type="spellEnd"/>
+      <w:r>
+        <w:rPr>
+          <w:lang w:val="en-US"/>
+        </w:rPr>
+        <w:t>(</w:t>
+      </w:r>
+      <w:proofErr w:type="spellStart"/>
+      <w:proofErr w:type="gramStart"/>
+      <w:r>
+        <w:rPr>
+          <w:lang w:val="en-US"/>
+        </w:rPr>
+        <w:t>document.getElementById</w:t>
+      </w:r>
+      <w:proofErr w:type="spellEnd"/>
+      <w:proofErr w:type="gramEnd"/>
+      <w:r>
+        <w:rPr>
+          <w:lang w:val="en-US"/>
+        </w:rPr>
+        <w:t>('root'));</w:t>
+      </w:r>
+    </w:p>
+    <w:p>
+      <w:pPr>
+        <w:jc w:val="both"/>
+        <w:rPr>
+          <w:lang w:val="en-US"/>
+        </w:rPr>
+      </w:pPr>
+      <w:proofErr w:type="spellStart"/>
+      <w:proofErr w:type="gramStart"/>
+      <w:r>
+        <w:rPr>
+          <w:lang w:val="en-US"/>
+        </w:rPr>
+        <w:t>root.render</w:t>
+      </w:r>
+      <w:proofErr w:type="spellEnd"/>
+      <w:proofErr w:type="gramEnd"/>
+      <w:r>
+        <w:rPr>
+          <w:lang w:val="en-US"/>
+        </w:rPr>
+        <w:t>(</w:t>
+      </w:r>
+    </w:p>
+    <w:p>
+      <w:pPr>
+        <w:jc w:val="both"/>
+        <w:rPr>
+          <w:lang w:val="en-US"/>
+        </w:rPr>
+      </w:pPr>
+      <w:r>
+        <w:rPr>
+          <w:lang w:val="en-US"/>
+        </w:rPr>
+        <w:t>  &lt;</w:t>
+      </w:r>
+      <w:proofErr w:type="spellStart"/>
+      <w:r>
+        <w:rPr>
+          <w:lang w:val="en-US"/>
+        </w:rPr>
+        <w:t>React.StrictMode</w:t>
+      </w:r>
+      <w:proofErr w:type="spellEnd"/>
+      <w:r>
+        <w:rPr>
+          <w:lang w:val="en-US"/>
+        </w:rPr>
+        <w:t>&gt;</w:t>
+      </w:r>
+    </w:p>
+    <w:p>
+      <w:pPr>
+        <w:jc w:val="both"/>
+        <w:rPr>
+          <w:lang w:val="en-US"/>
+        </w:rPr>
+      </w:pPr>
+      <w:r>
+        <w:rPr>
+          <w:lang w:val="en-US"/>
+        </w:rPr>
+        <w:t>    &lt;App /&gt;</w:t>
+      </w:r>
+    </w:p>
+    <w:p>
+      <w:pPr>
+        <w:jc w:val="both"/>
+      </w:pPr>
+      <w:r>
+        <w:rPr>
+          <w:lang w:val="en-US"/>
+        </w:rPr>
+        <w:t xml:space="preserve">  </w:t>
+      </w:r>
+      <w:r>
+        <w:t>&lt;/</w:t>
+      </w:r>
+      <w:proofErr w:type="spellStart"/>
+      <w:r>
+        <w:t>React.StrictMode</w:t>
+      </w:r>
+      <w:proofErr w:type="spellEnd"/>
+      <w:r>
+        <w:t>&gt;</w:t>
+      </w:r>
+    </w:p>
+    <w:p>
+      <w:pPr>
+        <w:jc w:val="both"/>
+      </w:pPr>
+      <w:r>
+        <w:t>);</w:t>
+      </w:r>
+    </w:p>
+    <w:p>
+      <w:pPr>
+        <w:jc w:val="both"/>
+        <w:rPr>
+          <w:lang w:val="en-US"/>
+        </w:rPr>
+      </w:pPr>
+    </w:p>
+    <w:p>
+      <w:pPr>
+        <w:jc w:val="both"/>
+        <w:rPr>
+          <w:lang w:val="en-US"/>
+        </w:rPr>
+      </w:pPr>
+    </w:p>
+    <w:p>
+      <w:pPr>
+        <w:jc w:val="both"/>
+        <w:rPr>
+          <w:lang w:val="en-US"/>
+        </w:rPr>
+      </w:pPr>
+    </w:p>
+    <w:p>
+      <w:pPr>
+        <w:jc w:val="both"/>
+        <w:rPr>
+          <w:lang w:val="en-US"/>
+        </w:rPr>
+      </w:pPr>
+    </w:p>
+    <w:p>
+      <w:pPr>
+        <w:jc w:val="both"/>
+        <w:rPr>
           <w:lang w:val="en-US"/>
         </w:rPr>
       </w:pPr>
@@ -731,6 +1764,103 @@
     </w:sectPr>
   </w:body>
 </w:document>
+</file>
+
+<file path=word/numbering.xml><?xml version="1.0" encoding="utf-8"?>
+<w:numbering xmlns:wpc="http://schemas.microsoft.com/office/word/2010/wordprocessingCanvas" xmlns:cx="http://schemas.microsoft.com/office/drawing/2014/chartex" xmlns:cx1="http://schemas.microsoft.com/office/drawing/2015/9/8/chartex" xmlns:cx2="http://schemas.microsoft.com/office/drawing/2015/10/21/chartex" xmlns:cx3="http://schemas.microsoft.com/office/drawing/2016/5/9/chartex" xmlns:cx4="http://schemas.microsoft.com/office/drawing/2016/5/10/chartex" xmlns:cx5="http://schemas.microsoft.com/office/drawing/2016/5/11/chartex" xmlns:cx6="http://schemas.microsoft.com/office/drawing/2016/5/12/chartex" xmlns:cx7="http://schemas.microsoft.com/office/drawing/2016/5/13/chartex" xmlns:cx8="http://schemas.microsoft.com/office/drawing/2016/5/14/chartex" xmlns:mc="http://schemas.openxmlformats.org/markup-compatibility/2006" xmlns:aink="http://schemas.microsoft.com/office/drawing/2016/ink" xmlns:am3d="http://schemas.microsoft.com/office/drawing/2017/model3d" xmlns:o="urn:schemas-microsoft-com:office:office" xmlns:oel="http://schemas.microsoft.com/office/2019/extlst" xmlns:r="http://schemas.openxmlformats.org/officeDocument/2006/relationships" xmlns:m="http://schemas.openxmlformats.org/officeDocument/2006/math" xmlns:v="urn:schemas-microsoft-com:vml" xmlns:wp14="http://schemas.microsoft.com/office/word/2010/wordprocessingDrawing" xmlns:wp="http://schemas.openxmlformats.org/drawingml/2006/wordprocessingDrawing" xmlns:w10="urn:schemas-microsoft-com:office:word" xmlns:w="http://schemas.openxmlformats.org/wordprocessingml/2006/main" xmlns:w14="http://schemas.microsoft.com/office/word/2010/wordml" xmlns:w15="http://schemas.microsoft.com/office/word/2012/wordml" xmlns:w16cex="http://schemas.microsoft.com/office/word/2018/wordml/cex" xmlns:w16cid="http://schemas.microsoft.com/office/word/2016/wordml/cid" xmlns:w16="http://schemas.microsoft.com/office/word/2018/wordml" xmlns:w16du="http://schemas.microsoft.com/office/word/2023/wordml/word16du" xmlns:w16sdtdh="http://schemas.microsoft.com/office/word/2020/wordml/sdtdatahash" xmlns:w16sdtfl="http://schemas.microsoft.com/office/word/2024/wordml/sdtformatlock" xmlns:w16se="http://schemas.microsoft.com/office/word/2015/wordml/symex" xmlns:wpg="http://schemas.microsoft.com/office/word/2010/wordprocessingGroup" xmlns:wpi="http://schemas.microsoft.com/office/word/2010/wordprocessingInk" xmlns:wne="http://schemas.microsoft.com/office/word/2006/wordml" xmlns:wps="http://schemas.microsoft.com/office/word/2010/wordprocessingShape" mc:Ignorable="w14 w15 w16se w16cid w16 w16cex w16sdtdh w16sdtfl w16du wp14">
+  <w:abstractNum w:abstractNumId="0" w15:restartNumberingAfterBreak="0">
+    <w:nsid w:val="2FF63B07"/>
+    <w:multiLevelType w:val="hybridMultilevel"/>
+    <w:tmpl w:val="6F4EA6CE"/>
+    <w:lvl w:ilvl="0" w:tplc="04190011">
+      <w:start w:val="1"/>
+      <w:numFmt w:val="decimal"/>
+      <w:lvlText w:val="%1)"/>
+      <w:lvlJc w:val="left"/>
+      <w:pPr>
+        <w:ind w:left="720" w:hanging="360"/>
+      </w:pPr>
+      <w:rPr>
+        <w:rFonts w:hint="default"/>
+      </w:rPr>
+    </w:lvl>
+    <w:lvl w:ilvl="1" w:tplc="04190019" w:tentative="1">
+      <w:start w:val="1"/>
+      <w:numFmt w:val="lowerLetter"/>
+      <w:lvlText w:val="%2."/>
+      <w:lvlJc w:val="left"/>
+      <w:pPr>
+        <w:ind w:left="1440" w:hanging="360"/>
+      </w:pPr>
+    </w:lvl>
+    <w:lvl w:ilvl="2" w:tplc="0419001B" w:tentative="1">
+      <w:start w:val="1"/>
+      <w:numFmt w:val="lowerRoman"/>
+      <w:lvlText w:val="%3."/>
+      <w:lvlJc w:val="right"/>
+      <w:pPr>
+        <w:ind w:left="2160" w:hanging="180"/>
+      </w:pPr>
+    </w:lvl>
+    <w:lvl w:ilvl="3" w:tplc="0419000F" w:tentative="1">
+      <w:start w:val="1"/>
+      <w:numFmt w:val="decimal"/>
+      <w:lvlText w:val="%4."/>
+      <w:lvlJc w:val="left"/>
+      <w:pPr>
+        <w:ind w:left="2880" w:hanging="360"/>
+      </w:pPr>
+    </w:lvl>
+    <w:lvl w:ilvl="4" w:tplc="04190019" w:tentative="1">
+      <w:start w:val="1"/>
+      <w:numFmt w:val="lowerLetter"/>
+      <w:lvlText w:val="%5."/>
+      <w:lvlJc w:val="left"/>
+      <w:pPr>
+        <w:ind w:left="3600" w:hanging="360"/>
+      </w:pPr>
+    </w:lvl>
+    <w:lvl w:ilvl="5" w:tplc="0419001B" w:tentative="1">
+      <w:start w:val="1"/>
+      <w:numFmt w:val="lowerRoman"/>
+      <w:lvlText w:val="%6."/>
+      <w:lvlJc w:val="right"/>
+      <w:pPr>
+        <w:ind w:left="4320" w:hanging="180"/>
+      </w:pPr>
+    </w:lvl>
+    <w:lvl w:ilvl="6" w:tplc="0419000F" w:tentative="1">
+      <w:start w:val="1"/>
+      <w:numFmt w:val="decimal"/>
+      <w:lvlText w:val="%7."/>
+      <w:lvlJc w:val="left"/>
+      <w:pPr>
+        <w:ind w:left="5040" w:hanging="360"/>
+      </w:pPr>
+    </w:lvl>
+    <w:lvl w:ilvl="7" w:tplc="04190019" w:tentative="1">
+      <w:start w:val="1"/>
+      <w:numFmt w:val="lowerLetter"/>
+      <w:lvlText w:val="%8."/>
+      <w:lvlJc w:val="left"/>
+      <w:pPr>
+        <w:ind w:left="5760" w:hanging="360"/>
+      </w:pPr>
+    </w:lvl>
+    <w:lvl w:ilvl="8" w:tplc="0419001B" w:tentative="1">
+      <w:start w:val="1"/>
+      <w:numFmt w:val="lowerRoman"/>
+      <w:lvlText w:val="%9."/>
+      <w:lvlJc w:val="right"/>
+      <w:pPr>
+        <w:ind w:left="6480" w:hanging="180"/>
+      </w:pPr>
+    </w:lvl>
+  </w:abstractNum>
+  <w:num w:numId="1" w16cid:durableId="1575580487">
+    <w:abstractNumId w:val="0"/>
+  </w:num>
+</w:numbering>
 </file>
 
 <file path=word/styles.xml><?xml version="1.0" encoding="utf-8"?>
@@ -1336,7 +2466,6 @@
   <w:style w:type="character" w:default="1" w:styleId="a0">
     <w:name w:val="Default Paragraph Font"/>
     <w:uiPriority w:val="1"/>
-    <w:semiHidden/>
     <w:unhideWhenUsed/>
   </w:style>
   <w:style w:type="table" w:default="1" w:styleId="a1">
@@ -1648,6 +2777,29 @@
       <w:smallCaps/>
       <w:color w:val="2F5496" w:themeColor="accent1" w:themeShade="BF"/>
       <w:spacing w:val="5"/>
+    </w:rPr>
+  </w:style>
+  <w:style w:type="character" w:styleId="ac">
+    <w:name w:val="Hyperlink"/>
+    <w:basedOn w:val="a0"/>
+    <w:uiPriority w:val="99"/>
+    <w:unhideWhenUsed/>
+    <w:rsid w:val="004C3121"/>
+    <w:rPr>
+      <w:color w:val="0563C1" w:themeColor="hyperlink"/>
+      <w:u w:val="single"/>
+    </w:rPr>
+  </w:style>
+  <w:style w:type="character" w:styleId="ad">
+    <w:name w:val="Unresolved Mention"/>
+    <w:basedOn w:val="a0"/>
+    <w:uiPriority w:val="99"/>
+    <w:semiHidden/>
+    <w:unhideWhenUsed/>
+    <w:rsid w:val="004C3121"/>
+    <w:rPr>
+      <w:color w:val="605E5C"/>
+      <w:shd w:val="clear" w:color="auto" w:fill="E1DFDD"/>
     </w:rPr>
   </w:style>
 </w:styles>

</xml_diff>

<commit_message>
slides create react app & file structure
</commit_message>
<xml_diff>
--- a/SLIDES.docx
+++ b/SLIDES.docx
@@ -1085,15 +1085,28 @@
           <w:lang w:val="en-US"/>
         </w:rPr>
       </w:pPr>
-      <w:hyperlink r:id="rId16" w:tgtFrame="_blank" w:history="1">
-        <w:r>
-          <w:rPr>
-            <w:rStyle w:val="ac"/>
-            <w:lang w:val="en-US"/>
-          </w:rPr>
-          <w:t>https://developer.github.com/v3/</w:t>
-        </w:r>
-      </w:hyperlink>
+      <w:r>
+        <w:fldChar w:fldCharType="begin"/>
+      </w:r>
+      <w:r>
+        <w:rPr>
+          <w:lang w:val="en-US"/>
+        </w:rPr>
+        <w:instrText>HYPERLINK "https://developer.github.com/v3/" \t "_blank"</w:instrText>
+      </w:r>
+      <w:r>
+        <w:fldChar w:fldCharType="separate"/>
+      </w:r>
+      <w:r>
+        <w:rPr>
+          <w:rStyle w:val="ac"/>
+          <w:lang w:val="en-US"/>
+        </w:rPr>
+        <w:t>https://developer.github.com/v3/</w:t>
+      </w:r>
+      <w:r>
+        <w:fldChar w:fldCharType="end"/>
+      </w:r>
     </w:p>
     <w:p>
       <w:pPr>
@@ -1124,15 +1137,28 @@
           <w:lang w:val="en-US"/>
         </w:rPr>
       </w:pPr>
-      <w:hyperlink r:id="rId17" w:tgtFrame="_blank" w:history="1">
-        <w:r>
-          <w:rPr>
-            <w:rStyle w:val="ac"/>
-            <w:lang w:val="en-US"/>
-          </w:rPr>
-          <w:t>https://github.com/settings/applications/new</w:t>
-        </w:r>
-      </w:hyperlink>
+      <w:r>
+        <w:fldChar w:fldCharType="begin"/>
+      </w:r>
+      <w:r>
+        <w:rPr>
+          <w:lang w:val="en-US"/>
+        </w:rPr>
+        <w:instrText>HYPERLINK "https://github.com/settings/applications/new" \t "_blank"</w:instrText>
+      </w:r>
+      <w:r>
+        <w:fldChar w:fldCharType="separate"/>
+      </w:r>
+      <w:r>
+        <w:rPr>
+          <w:rStyle w:val="ac"/>
+          <w:lang w:val="en-US"/>
+        </w:rPr>
+        <w:t>https://github.com/settings/applications/new</w:t>
+      </w:r>
+      <w:r>
+        <w:fldChar w:fldCharType="end"/>
+      </w:r>
     </w:p>
     <w:p>
       <w:pPr>
@@ -1163,66 +1189,118 @@
           <w:lang w:val="en-US"/>
         </w:rPr>
       </w:pPr>
-      <w:hyperlink r:id="rId18" w:tgtFrame="_blank" w:history="1">
-        <w:r>
-          <w:rPr>
-            <w:rStyle w:val="ac"/>
-            <w:lang w:val="en-US"/>
-          </w:rPr>
-          <w:t>https://api.github.com/users</w:t>
-        </w:r>
-      </w:hyperlink>
-    </w:p>
-    <w:p>
-      <w:pPr>
-        <w:jc w:val="both"/>
-        <w:rPr>
-          <w:lang w:val="en-US"/>
-        </w:rPr>
-      </w:pPr>
-      <w:hyperlink r:id="rId19" w:tgtFrame="_blank" w:history="1">
-        <w:r>
-          <w:rPr>
-            <w:rStyle w:val="ac"/>
-            <w:lang w:val="en-US"/>
-          </w:rPr>
-          <w:t>https://api.github.com/search/users?q=brad</w:t>
-        </w:r>
-      </w:hyperlink>
-    </w:p>
-    <w:p>
-      <w:pPr>
-        <w:jc w:val="both"/>
-        <w:rPr>
-          <w:lang w:val="en-US"/>
-        </w:rPr>
-      </w:pPr>
-      <w:hyperlink r:id="rId20" w:tgtFrame="_blank" w:history="1">
-        <w:r>
-          <w:rPr>
-            <w:rStyle w:val="ac"/>
-            <w:lang w:val="en-US"/>
-          </w:rPr>
-          <w:t>https://api.github.com/users/bradtraversy</w:t>
-        </w:r>
-      </w:hyperlink>
-    </w:p>
-    <w:p>
-      <w:pPr>
-        <w:jc w:val="both"/>
-        <w:rPr>
-          <w:lang w:val="en-US"/>
-        </w:rPr>
-      </w:pPr>
-      <w:hyperlink r:id="rId21" w:tgtFrame="_blank" w:history="1">
-        <w:r>
-          <w:rPr>
-            <w:rStyle w:val="ac"/>
-            <w:lang w:val="en-US"/>
-          </w:rPr>
-          <w:t>https://api.github.com/users/bradtraversy/repos</w:t>
-        </w:r>
-      </w:hyperlink>
+      <w:r>
+        <w:fldChar w:fldCharType="begin"/>
+      </w:r>
+      <w:r>
+        <w:rPr>
+          <w:lang w:val="en-US"/>
+        </w:rPr>
+        <w:instrText>HYPERLINK "https://api.github.com/users" \t "_blank"</w:instrText>
+      </w:r>
+      <w:r>
+        <w:fldChar w:fldCharType="separate"/>
+      </w:r>
+      <w:r>
+        <w:rPr>
+          <w:rStyle w:val="ac"/>
+          <w:lang w:val="en-US"/>
+        </w:rPr>
+        <w:t>https://api.github.com/users</w:t>
+      </w:r>
+      <w:r>
+        <w:fldChar w:fldCharType="end"/>
+      </w:r>
+    </w:p>
+    <w:p>
+      <w:pPr>
+        <w:jc w:val="both"/>
+        <w:rPr>
+          <w:lang w:val="en-US"/>
+        </w:rPr>
+      </w:pPr>
+      <w:r>
+        <w:fldChar w:fldCharType="begin"/>
+      </w:r>
+      <w:r>
+        <w:rPr>
+          <w:lang w:val="en-US"/>
+        </w:rPr>
+        <w:instrText>HYPERLINK "https://api.github.com/search/users?q=brad" \t "_blank"</w:instrText>
+      </w:r>
+      <w:r>
+        <w:fldChar w:fldCharType="separate"/>
+      </w:r>
+      <w:r>
+        <w:rPr>
+          <w:rStyle w:val="ac"/>
+          <w:lang w:val="en-US"/>
+        </w:rPr>
+        <w:t>https://api.github.com/search/users?q=brad</w:t>
+      </w:r>
+      <w:r>
+        <w:fldChar w:fldCharType="end"/>
+      </w:r>
+    </w:p>
+    <w:p>
+      <w:pPr>
+        <w:jc w:val="both"/>
+        <w:rPr>
+          <w:lang w:val="en-US"/>
+        </w:rPr>
+      </w:pPr>
+      <w:r>
+        <w:fldChar w:fldCharType="begin"/>
+      </w:r>
+      <w:r>
+        <w:rPr>
+          <w:lang w:val="en-US"/>
+        </w:rPr>
+        <w:instrText>HYPERLINK "https://api.github.com/users/bradtraversy" \t "_blank"</w:instrText>
+      </w:r>
+      <w:r>
+        <w:fldChar w:fldCharType="separate"/>
+      </w:r>
+      <w:r>
+        <w:rPr>
+          <w:rStyle w:val="ac"/>
+          <w:lang w:val="en-US"/>
+        </w:rPr>
+        <w:t>https://api.github.com/users/bradtraversy</w:t>
+      </w:r>
+      <w:r>
+        <w:fldChar w:fldCharType="end"/>
+      </w:r>
+    </w:p>
+    <w:p>
+      <w:pPr>
+        <w:jc w:val="both"/>
+        <w:rPr>
+          <w:lang w:val="en-US"/>
+        </w:rPr>
+      </w:pPr>
+      <w:r>
+        <w:fldChar w:fldCharType="begin"/>
+      </w:r>
+      <w:r>
+        <w:rPr>
+          <w:lang w:val="en-US"/>
+        </w:rPr>
+        <w:instrText>HYPERLINK "https://api.github.com/users/bradtraversy/repos" \t "_blank"</w:instrText>
+      </w:r>
+      <w:r>
+        <w:fldChar w:fldCharType="separate"/>
+      </w:r>
+      <w:r>
+        <w:rPr>
+          <w:rStyle w:val="ac"/>
+          <w:lang w:val="en-US"/>
+        </w:rPr>
+        <w:t>https://api.github.com/users/bradtraversy/repos</w:t>
+      </w:r>
+      <w:r>
+        <w:fldChar w:fldCharType="end"/>
+      </w:r>
     </w:p>
     <w:p>
       <w:pPr>
@@ -1313,15 +1391,28 @@
         </w:rPr>
         <w:t xml:space="preserve">@^6.12.6 </w:t>
       </w:r>
-      <w:hyperlink r:id="rId22" w:history="1">
-        <w:r>
-          <w:rPr>
-            <w:rStyle w:val="ac"/>
-            <w:lang w:val="en-US"/>
-          </w:rPr>
-          <w:t>ajv-keywords@^3.5.2</w:t>
-        </w:r>
-      </w:hyperlink>
+      <w:r>
+        <w:fldChar w:fldCharType="begin"/>
+      </w:r>
+      <w:r>
+        <w:rPr>
+          <w:lang w:val="en-US"/>
+        </w:rPr>
+        <w:instrText>HYPERLINK "mailto:ajv-keywords@%5e3.5.2"</w:instrText>
+      </w:r>
+      <w:r>
+        <w:fldChar w:fldCharType="separate"/>
+      </w:r>
+      <w:r>
+        <w:rPr>
+          <w:rStyle w:val="ac"/>
+          <w:lang w:val="en-US"/>
+        </w:rPr>
+        <w:t>ajv-keywords@^3.5.2</w:t>
+      </w:r>
+      <w:r>
+        <w:fldChar w:fldCharType="end"/>
+      </w:r>
     </w:p>
     <w:p>
       <w:pPr>
@@ -1711,10 +1802,29 @@
     <w:p>
       <w:pPr>
         <w:jc w:val="both"/>
+        <w:rPr>
+          <w:lang w:val="en-US"/>
+        </w:rPr>
       </w:pPr>
       <w:r>
         <w:t>);</w:t>
       </w:r>
+    </w:p>
+    <w:p>
+      <w:pPr>
+        <w:jc w:val="both"/>
+        <w:rPr>
+          <w:lang w:val="en-US"/>
+        </w:rPr>
+      </w:pPr>
+    </w:p>
+    <w:p>
+      <w:pPr>
+        <w:jc w:val="both"/>
+        <w:rPr>
+          <w:lang w:val="en-US"/>
+        </w:rPr>
+      </w:pPr>
     </w:p>
     <w:p>
       <w:pPr>
@@ -2466,6 +2576,7 @@
   <w:style w:type="character" w:default="1" w:styleId="a0">
     <w:name w:val="Default Paragraph Font"/>
     <w:uiPriority w:val="1"/>
+    <w:semiHidden/>
     <w:unhideWhenUsed/>
   </w:style>
   <w:style w:type="table" w:default="1" w:styleId="a1">

</xml_diff>

<commit_message>
slides - cra cleanup & prepare
</commit_message>
<xml_diff>
--- a/SLIDES.docx
+++ b/SLIDES.docx
@@ -1085,28 +1085,15 @@
           <w:lang w:val="en-US"/>
         </w:rPr>
       </w:pPr>
-      <w:r>
-        <w:fldChar w:fldCharType="begin"/>
-      </w:r>
-      <w:r>
-        <w:rPr>
-          <w:lang w:val="en-US"/>
-        </w:rPr>
-        <w:instrText>HYPERLINK "https://developer.github.com/v3/" \t "_blank"</w:instrText>
-      </w:r>
-      <w:r>
-        <w:fldChar w:fldCharType="separate"/>
-      </w:r>
-      <w:r>
-        <w:rPr>
-          <w:rStyle w:val="ac"/>
-          <w:lang w:val="en-US"/>
-        </w:rPr>
-        <w:t>https://developer.github.com/v3/</w:t>
-      </w:r>
-      <w:r>
-        <w:fldChar w:fldCharType="end"/>
-      </w:r>
+      <w:hyperlink r:id="rId16" w:tgtFrame="_blank" w:history="1">
+        <w:r>
+          <w:rPr>
+            <w:rStyle w:val="ac"/>
+            <w:lang w:val="en-US"/>
+          </w:rPr>
+          <w:t>https://developer.github.com/v3/</w:t>
+        </w:r>
+      </w:hyperlink>
     </w:p>
     <w:p>
       <w:pPr>
@@ -1137,28 +1124,15 @@
           <w:lang w:val="en-US"/>
         </w:rPr>
       </w:pPr>
-      <w:r>
-        <w:fldChar w:fldCharType="begin"/>
-      </w:r>
-      <w:r>
-        <w:rPr>
-          <w:lang w:val="en-US"/>
-        </w:rPr>
-        <w:instrText>HYPERLINK "https://github.com/settings/applications/new" \t "_blank"</w:instrText>
-      </w:r>
-      <w:r>
-        <w:fldChar w:fldCharType="separate"/>
-      </w:r>
-      <w:r>
-        <w:rPr>
-          <w:rStyle w:val="ac"/>
-          <w:lang w:val="en-US"/>
-        </w:rPr>
-        <w:t>https://github.com/settings/applications/new</w:t>
-      </w:r>
-      <w:r>
-        <w:fldChar w:fldCharType="end"/>
-      </w:r>
+      <w:hyperlink r:id="rId17" w:tgtFrame="_blank" w:history="1">
+        <w:r>
+          <w:rPr>
+            <w:rStyle w:val="ac"/>
+            <w:lang w:val="en-US"/>
+          </w:rPr>
+          <w:t>https://github.com/settings/applications/new</w:t>
+        </w:r>
+      </w:hyperlink>
     </w:p>
     <w:p>
       <w:pPr>
@@ -1189,118 +1163,66 @@
           <w:lang w:val="en-US"/>
         </w:rPr>
       </w:pPr>
-      <w:r>
-        <w:fldChar w:fldCharType="begin"/>
-      </w:r>
-      <w:r>
-        <w:rPr>
-          <w:lang w:val="en-US"/>
-        </w:rPr>
-        <w:instrText>HYPERLINK "https://api.github.com/users" \t "_blank"</w:instrText>
-      </w:r>
-      <w:r>
-        <w:fldChar w:fldCharType="separate"/>
-      </w:r>
-      <w:r>
-        <w:rPr>
-          <w:rStyle w:val="ac"/>
-          <w:lang w:val="en-US"/>
-        </w:rPr>
-        <w:t>https://api.github.com/users</w:t>
-      </w:r>
-      <w:r>
-        <w:fldChar w:fldCharType="end"/>
-      </w:r>
-    </w:p>
-    <w:p>
-      <w:pPr>
-        <w:jc w:val="both"/>
-        <w:rPr>
-          <w:lang w:val="en-US"/>
-        </w:rPr>
-      </w:pPr>
-      <w:r>
-        <w:fldChar w:fldCharType="begin"/>
-      </w:r>
-      <w:r>
-        <w:rPr>
-          <w:lang w:val="en-US"/>
-        </w:rPr>
-        <w:instrText>HYPERLINK "https://api.github.com/search/users?q=brad" \t "_blank"</w:instrText>
-      </w:r>
-      <w:r>
-        <w:fldChar w:fldCharType="separate"/>
-      </w:r>
-      <w:r>
-        <w:rPr>
-          <w:rStyle w:val="ac"/>
-          <w:lang w:val="en-US"/>
-        </w:rPr>
-        <w:t>https://api.github.com/search/users?q=brad</w:t>
-      </w:r>
-      <w:r>
-        <w:fldChar w:fldCharType="end"/>
-      </w:r>
-    </w:p>
-    <w:p>
-      <w:pPr>
-        <w:jc w:val="both"/>
-        <w:rPr>
-          <w:lang w:val="en-US"/>
-        </w:rPr>
-      </w:pPr>
-      <w:r>
-        <w:fldChar w:fldCharType="begin"/>
-      </w:r>
-      <w:r>
-        <w:rPr>
-          <w:lang w:val="en-US"/>
-        </w:rPr>
-        <w:instrText>HYPERLINK "https://api.github.com/users/bradtraversy" \t "_blank"</w:instrText>
-      </w:r>
-      <w:r>
-        <w:fldChar w:fldCharType="separate"/>
-      </w:r>
-      <w:r>
-        <w:rPr>
-          <w:rStyle w:val="ac"/>
-          <w:lang w:val="en-US"/>
-        </w:rPr>
-        <w:t>https://api.github.com/users/bradtraversy</w:t>
-      </w:r>
-      <w:r>
-        <w:fldChar w:fldCharType="end"/>
-      </w:r>
-    </w:p>
-    <w:p>
-      <w:pPr>
-        <w:jc w:val="both"/>
-        <w:rPr>
-          <w:lang w:val="en-US"/>
-        </w:rPr>
-      </w:pPr>
-      <w:r>
-        <w:fldChar w:fldCharType="begin"/>
-      </w:r>
-      <w:r>
-        <w:rPr>
-          <w:lang w:val="en-US"/>
-        </w:rPr>
-        <w:instrText>HYPERLINK "https://api.github.com/users/bradtraversy/repos" \t "_blank"</w:instrText>
-      </w:r>
-      <w:r>
-        <w:fldChar w:fldCharType="separate"/>
-      </w:r>
-      <w:r>
-        <w:rPr>
-          <w:rStyle w:val="ac"/>
-          <w:lang w:val="en-US"/>
-        </w:rPr>
-        <w:t>https://api.github.com/users/bradtraversy/repos</w:t>
-      </w:r>
-      <w:r>
-        <w:fldChar w:fldCharType="end"/>
-      </w:r>
+      <w:hyperlink r:id="rId18" w:tgtFrame="_blank" w:history="1">
+        <w:r>
+          <w:rPr>
+            <w:rStyle w:val="ac"/>
+            <w:lang w:val="en-US"/>
+          </w:rPr>
+          <w:t>https://api.github.com/users</w:t>
+        </w:r>
+      </w:hyperlink>
+    </w:p>
+    <w:p>
+      <w:pPr>
+        <w:jc w:val="both"/>
+        <w:rPr>
+          <w:lang w:val="en-US"/>
+        </w:rPr>
+      </w:pPr>
+      <w:hyperlink r:id="rId19" w:tgtFrame="_blank" w:history="1">
+        <w:r>
+          <w:rPr>
+            <w:rStyle w:val="ac"/>
+            <w:lang w:val="en-US"/>
+          </w:rPr>
+          <w:t>https://api.github.com/search/users?q=brad</w:t>
+        </w:r>
+      </w:hyperlink>
+    </w:p>
+    <w:p>
+      <w:pPr>
+        <w:jc w:val="both"/>
+        <w:rPr>
+          <w:lang w:val="en-US"/>
+        </w:rPr>
+      </w:pPr>
+      <w:hyperlink r:id="rId20" w:tgtFrame="_blank" w:history="1">
+        <w:r>
+          <w:rPr>
+            <w:rStyle w:val="ac"/>
+            <w:lang w:val="en-US"/>
+          </w:rPr>
+          <w:t>https://api.github.com/users/bradtraversy</w:t>
+        </w:r>
+      </w:hyperlink>
+    </w:p>
+    <w:p>
+      <w:pPr>
+        <w:jc w:val="both"/>
+        <w:rPr>
+          <w:lang w:val="en-US"/>
+        </w:rPr>
+      </w:pPr>
+      <w:hyperlink r:id="rId21" w:tgtFrame="_blank" w:history="1">
+        <w:r>
+          <w:rPr>
+            <w:rStyle w:val="ac"/>
+            <w:lang w:val="en-US"/>
+          </w:rPr>
+          <w:t>https://api.github.com/users/bradtraversy/repos</w:t>
+        </w:r>
+      </w:hyperlink>
     </w:p>
     <w:p>
       <w:pPr>
@@ -1391,28 +1313,15 @@
         </w:rPr>
         <w:t xml:space="preserve">@^6.12.6 </w:t>
       </w:r>
-      <w:r>
-        <w:fldChar w:fldCharType="begin"/>
-      </w:r>
-      <w:r>
-        <w:rPr>
-          <w:lang w:val="en-US"/>
-        </w:rPr>
-        <w:instrText>HYPERLINK "mailto:ajv-keywords@%5e3.5.2"</w:instrText>
-      </w:r>
-      <w:r>
-        <w:fldChar w:fldCharType="separate"/>
-      </w:r>
-      <w:r>
-        <w:rPr>
-          <w:rStyle w:val="ac"/>
-          <w:lang w:val="en-US"/>
-        </w:rPr>
-        <w:t>ajv-keywords@^3.5.2</w:t>
-      </w:r>
-      <w:r>
-        <w:fldChar w:fldCharType="end"/>
-      </w:r>
+      <w:hyperlink r:id="rId22" w:history="1">
+        <w:r>
+          <w:rPr>
+            <w:rStyle w:val="ac"/>
+            <w:lang w:val="en-US"/>
+          </w:rPr>
+          <w:t>ajv-keywords@^3.5.2</w:t>
+        </w:r>
+      </w:hyperlink>
     </w:p>
     <w:p>
       <w:pPr>
@@ -1480,19 +1389,11 @@
         <w:t>$</w:t>
       </w:r>
       <w:proofErr w:type="spellStart"/>
-      <w:proofErr w:type="gramStart"/>
-      <w:r>
-        <w:rPr>
-          <w:lang w:val="en-US"/>
-        </w:rPr>
-        <w:t>env:NODE</w:t>
-      </w:r>
-      <w:proofErr w:type="gramEnd"/>
-      <w:r>
-        <w:rPr>
-          <w:lang w:val="en-US"/>
-        </w:rPr>
-        <w:t>_OPTIONS</w:t>
+      <w:r>
+        <w:rPr>
+          <w:lang w:val="en-US"/>
+        </w:rPr>
+        <w:t>env:NODE_OPTIONS</w:t>
       </w:r>
       <w:proofErr w:type="spellEnd"/>
       <w:r>
@@ -1623,7 +1524,6 @@
         <w:t xml:space="preserve">(&lt;App /&gt;, </w:t>
       </w:r>
       <w:proofErr w:type="spellStart"/>
-      <w:proofErr w:type="gramStart"/>
       <w:r>
         <w:rPr>
           <w:lang w:val="en-US"/>
@@ -1631,7 +1531,6 @@
         <w:t>document.getElementById</w:t>
       </w:r>
       <w:proofErr w:type="spellEnd"/>
-      <w:proofErr w:type="gramEnd"/>
       <w:r>
         <w:rPr>
           <w:lang w:val="en-US"/>
@@ -1695,7 +1594,6 @@
         <w:t>(</w:t>
       </w:r>
       <w:proofErr w:type="spellStart"/>
-      <w:proofErr w:type="gramStart"/>
       <w:r>
         <w:rPr>
           <w:lang w:val="en-US"/>
@@ -1703,7 +1601,6 @@
         <w:t>document.getElementById</w:t>
       </w:r>
       <w:proofErr w:type="spellEnd"/>
-      <w:proofErr w:type="gramEnd"/>
       <w:r>
         <w:rPr>
           <w:lang w:val="en-US"/>
@@ -1719,7 +1616,6 @@
         </w:rPr>
       </w:pPr>
       <w:proofErr w:type="spellStart"/>
-      <w:proofErr w:type="gramStart"/>
       <w:r>
         <w:rPr>
           <w:lang w:val="en-US"/>
@@ -1727,7 +1623,6 @@
         <w:t>root.render</w:t>
       </w:r>
       <w:proofErr w:type="spellEnd"/>
-      <w:proofErr w:type="gramEnd"/>
       <w:r>
         <w:rPr>
           <w:lang w:val="en-US"/>
@@ -1809,6 +1704,388 @@
       <w:r>
         <w:t>);</w:t>
       </w:r>
+    </w:p>
+    <w:p>
+      <w:pPr>
+        <w:jc w:val="both"/>
+        <w:rPr>
+          <w:lang w:val="en-US"/>
+        </w:rPr>
+      </w:pPr>
+    </w:p>
+    <w:p>
+      <w:pPr>
+        <w:jc w:val="both"/>
+        <w:rPr>
+          <w:b/>
+          <w:bCs/>
+          <w:lang w:val="en-US"/>
+        </w:rPr>
+      </w:pPr>
+      <w:r>
+        <w:rPr>
+          <w:b/>
+          <w:bCs/>
+          <w:lang w:val="en-US"/>
+        </w:rPr>
+        <w:t>CRA Cleanup &amp; Prepare</w:t>
+      </w:r>
+    </w:p>
+    <w:p>
+      <w:pPr>
+        <w:jc w:val="both"/>
+        <w:rPr>
+          <w:lang w:val="en-US"/>
+        </w:rPr>
+      </w:pPr>
+      <w:r>
+        <w:rPr>
+          <w:lang w:val="en-US"/>
+        </w:rPr>
+        <w:t>How to write a functional component like a class component:</w:t>
+      </w:r>
+    </w:p>
+    <w:p>
+      <w:pPr>
+        <w:jc w:val="both"/>
+        <w:rPr>
+          <w:lang w:val="en-US"/>
+        </w:rPr>
+      </w:pPr>
+      <w:r>
+        <w:rPr>
+          <w:lang w:val="en-US"/>
+        </w:rPr>
+        <w:t>We have this functional component:</w:t>
+      </w:r>
+    </w:p>
+    <w:p>
+      <w:pPr>
+        <w:jc w:val="both"/>
+        <w:rPr>
+          <w:lang w:val="en-US"/>
+        </w:rPr>
+      </w:pPr>
+      <w:r>
+        <w:rPr>
+          <w:lang w:val="en-US"/>
+        </w:rPr>
+        <w:t>function App() {</w:t>
+      </w:r>
+    </w:p>
+    <w:p>
+      <w:pPr>
+        <w:jc w:val="both"/>
+        <w:rPr>
+          <w:lang w:val="en-US"/>
+        </w:rPr>
+      </w:pPr>
+      <w:r>
+        <w:rPr>
+          <w:lang w:val="en-US"/>
+        </w:rPr>
+        <w:t>  return (</w:t>
+      </w:r>
+    </w:p>
+    <w:p>
+      <w:pPr>
+        <w:jc w:val="both"/>
+        <w:rPr>
+          <w:lang w:val="en-US"/>
+        </w:rPr>
+      </w:pPr>
+      <w:r>
+        <w:rPr>
+          <w:lang w:val="en-US"/>
+        </w:rPr>
+        <w:t xml:space="preserve">    &lt;div </w:t>
+      </w:r>
+      <w:proofErr w:type="spellStart"/>
+      <w:r>
+        <w:rPr>
+          <w:lang w:val="en-US"/>
+        </w:rPr>
+        <w:t>className</w:t>
+      </w:r>
+      <w:proofErr w:type="spellEnd"/>
+      <w:r>
+        <w:rPr>
+          <w:lang w:val="en-US"/>
+        </w:rPr>
+        <w:t>="App"&gt;</w:t>
+      </w:r>
+    </w:p>
+    <w:p>
+      <w:pPr>
+        <w:jc w:val="both"/>
+        <w:rPr>
+          <w:lang w:val="en-US"/>
+        </w:rPr>
+      </w:pPr>
+      <w:r>
+        <w:rPr>
+          <w:lang w:val="en-US"/>
+        </w:rPr>
+        <w:t>      &lt;h1&gt;Hello from React&lt;/h1&gt;</w:t>
+      </w:r>
+    </w:p>
+    <w:p>
+      <w:pPr>
+        <w:jc w:val="both"/>
+        <w:rPr>
+          <w:lang w:val="en-US"/>
+        </w:rPr>
+      </w:pPr>
+      <w:r>
+        <w:rPr>
+          <w:lang w:val="en-US"/>
+        </w:rPr>
+        <w:t>    &lt;/div&gt;</w:t>
+      </w:r>
+    </w:p>
+    <w:p>
+      <w:pPr>
+        <w:jc w:val="both"/>
+        <w:rPr>
+          <w:lang w:val="en-US"/>
+        </w:rPr>
+      </w:pPr>
+      <w:r>
+        <w:rPr>
+          <w:lang w:val="en-US"/>
+        </w:rPr>
+        <w:t>  );</w:t>
+      </w:r>
+    </w:p>
+    <w:p>
+      <w:pPr>
+        <w:jc w:val="both"/>
+        <w:rPr>
+          <w:lang w:val="en-US"/>
+        </w:rPr>
+      </w:pPr>
+      <w:r>
+        <w:rPr>
+          <w:lang w:val="en-US"/>
+        </w:rPr>
+        <w:t>}</w:t>
+      </w:r>
+    </w:p>
+    <w:p>
+      <w:pPr>
+        <w:jc w:val="both"/>
+        <w:rPr>
+          <w:lang w:val="en-US"/>
+        </w:rPr>
+      </w:pPr>
+    </w:p>
+    <w:p>
+      <w:pPr>
+        <w:jc w:val="both"/>
+        <w:rPr>
+          <w:lang w:val="en-US"/>
+        </w:rPr>
+      </w:pPr>
+      <w:r>
+        <w:rPr>
+          <w:lang w:val="en-US"/>
+        </w:rPr>
+        <w:t>export default App;</w:t>
+      </w:r>
+    </w:p>
+    <w:p>
+      <w:pPr>
+        <w:jc w:val="both"/>
+        <w:rPr>
+          <w:lang w:val="en-US"/>
+        </w:rPr>
+      </w:pPr>
+    </w:p>
+    <w:p>
+      <w:pPr>
+        <w:jc w:val="both"/>
+        <w:rPr>
+          <w:lang w:val="en-US"/>
+        </w:rPr>
+      </w:pPr>
+      <w:r>
+        <w:rPr>
+          <w:lang w:val="en-US"/>
+        </w:rPr>
+        <w:t>This is how it looks if we turn it into a class component:</w:t>
+      </w:r>
+    </w:p>
+    <w:p>
+      <w:pPr>
+        <w:jc w:val="both"/>
+        <w:rPr>
+          <w:lang w:val="en-US"/>
+        </w:rPr>
+      </w:pPr>
+      <w:r>
+        <w:rPr>
+          <w:lang w:val="en-US"/>
+        </w:rPr>
+        <w:t>class App extends Component{</w:t>
+      </w:r>
+    </w:p>
+    <w:p>
+      <w:pPr>
+        <w:jc w:val="both"/>
+        <w:rPr>
+          <w:lang w:val="en-US"/>
+        </w:rPr>
+      </w:pPr>
+      <w:r>
+        <w:rPr>
+          <w:lang w:val="en-US"/>
+        </w:rPr>
+        <w:t>  render() {</w:t>
+      </w:r>
+    </w:p>
+    <w:p>
+      <w:pPr>
+        <w:jc w:val="both"/>
+        <w:rPr>
+          <w:lang w:val="en-US"/>
+        </w:rPr>
+      </w:pPr>
+      <w:r>
+        <w:rPr>
+          <w:lang w:val="en-US"/>
+        </w:rPr>
+        <w:t>    return (</w:t>
+      </w:r>
+    </w:p>
+    <w:p>
+      <w:pPr>
+        <w:jc w:val="both"/>
+        <w:rPr>
+          <w:lang w:val="en-US"/>
+        </w:rPr>
+      </w:pPr>
+      <w:r>
+        <w:rPr>
+          <w:lang w:val="en-US"/>
+        </w:rPr>
+        <w:t xml:space="preserve">      &lt;div </w:t>
+      </w:r>
+      <w:proofErr w:type="spellStart"/>
+      <w:r>
+        <w:rPr>
+          <w:lang w:val="en-US"/>
+        </w:rPr>
+        <w:t>className</w:t>
+      </w:r>
+      <w:proofErr w:type="spellEnd"/>
+      <w:r>
+        <w:rPr>
+          <w:lang w:val="en-US"/>
+        </w:rPr>
+        <w:t>="App"&gt;</w:t>
+      </w:r>
+    </w:p>
+    <w:p>
+      <w:pPr>
+        <w:jc w:val="both"/>
+        <w:rPr>
+          <w:lang w:val="en-US"/>
+        </w:rPr>
+      </w:pPr>
+      <w:r>
+        <w:rPr>
+          <w:lang w:val="en-US"/>
+        </w:rPr>
+        <w:t>        &lt;h1&gt;Hello from React&lt;/h1&gt;</w:t>
+      </w:r>
+    </w:p>
+    <w:p>
+      <w:pPr>
+        <w:jc w:val="both"/>
+      </w:pPr>
+      <w:r>
+        <w:rPr>
+          <w:lang w:val="en-US"/>
+        </w:rPr>
+        <w:t xml:space="preserve">      </w:t>
+      </w:r>
+      <w:r>
+        <w:t>&lt;/</w:t>
+      </w:r>
+      <w:proofErr w:type="spellStart"/>
+      <w:r>
+        <w:t>div</w:t>
+      </w:r>
+      <w:proofErr w:type="spellEnd"/>
+      <w:r>
+        <w:t>&gt;</w:t>
+      </w:r>
+    </w:p>
+    <w:p>
+      <w:pPr>
+        <w:jc w:val="both"/>
+      </w:pPr>
+      <w:r>
+        <w:t>    );</w:t>
+      </w:r>
+    </w:p>
+    <w:p>
+      <w:pPr>
+        <w:jc w:val="both"/>
+      </w:pPr>
+      <w:r>
+        <w:t>  }</w:t>
+      </w:r>
+    </w:p>
+    <w:p>
+      <w:pPr>
+        <w:jc w:val="both"/>
+      </w:pPr>
+      <w:r>
+        <w:t>}</w:t>
+      </w:r>
+    </w:p>
+    <w:p>
+      <w:pPr>
+        <w:jc w:val="both"/>
+      </w:pPr>
+    </w:p>
+    <w:p>
+      <w:pPr>
+        <w:jc w:val="both"/>
+      </w:pPr>
+      <w:proofErr w:type="spellStart"/>
+      <w:r>
+        <w:t>export</w:t>
+      </w:r>
+      <w:proofErr w:type="spellEnd"/>
+      <w:r>
+        <w:t xml:space="preserve"> </w:t>
+      </w:r>
+      <w:proofErr w:type="spellStart"/>
+      <w:r>
+        <w:t>default</w:t>
+      </w:r>
+      <w:proofErr w:type="spellEnd"/>
+      <w:r>
+        <w:t xml:space="preserve"> </w:t>
+      </w:r>
+      <w:proofErr w:type="spellStart"/>
+      <w:r>
+        <w:t>App</w:t>
+      </w:r>
+      <w:proofErr w:type="spellEnd"/>
+      <w:r>
+        <w:t>;</w:t>
+      </w:r>
+    </w:p>
+    <w:p>
+      <w:pPr>
+        <w:jc w:val="both"/>
+        <w:rPr>
+          <w:lang w:val="en-US"/>
+        </w:rPr>
+      </w:pPr>
     </w:p>
     <w:p>
       <w:pPr>
@@ -2576,7 +2853,6 @@
   <w:style w:type="character" w:default="1" w:styleId="a0">
     <w:name w:val="Default Paragraph Font"/>
     <w:uiPriority w:val="1"/>
-    <w:semiHidden/>
     <w:unhideWhenUsed/>
   </w:style>
   <w:style w:type="table" w:default="1" w:styleId="a1">

</xml_diff>